<commit_message>
added notes.pdf and updated week3 index questions
</commit_message>
<xml_diff>
--- a/week03/notes_week03.docx
+++ b/week03/notes_week03.docx
@@ -11461,20 +11461,48 @@
         <w:ind w:right="245"/>
         <w:rPr>
           <w:rFonts w:asciiTheme="minorHAnsi" w:hAnsiTheme="minorHAnsi" w:cstheme="minorHAnsi"/>
-          <w:color w:val="222222"/>
-          <w:sz w:val="21"/>
-          <w:szCs w:val="21"/>
-        </w:rPr>
-      </w:pPr>
-      <w:r>
-        <w:rPr>
-          <w:rFonts w:asciiTheme="minorHAnsi" w:hAnsiTheme="minorHAnsi" w:cstheme="minorHAnsi"/>
+          <w:b/>
+          <w:bCs/>
+          <w:color w:val="222222"/>
+          <w:sz w:val="21"/>
+          <w:szCs w:val="21"/>
+        </w:rPr>
+      </w:pPr>
+      <w:r>
+        <w:rPr>
+          <w:rFonts w:asciiTheme="minorHAnsi" w:hAnsiTheme="minorHAnsi" w:cstheme="minorHAnsi"/>
+          <w:b/>
+          <w:bCs/>
           <w:color w:val="222222"/>
           <w:sz w:val="21"/>
           <w:szCs w:val="21"/>
         </w:rPr>
         <w:t>Example Code</w:t>
       </w:r>
+      <w:r>
+        <w:rPr>
+          <w:rFonts w:asciiTheme="minorHAnsi" w:hAnsiTheme="minorHAnsi" w:cstheme="minorHAnsi"/>
+          <w:b/>
+          <w:bCs/>
+          <w:color w:val="222222"/>
+          <w:sz w:val="21"/>
+          <w:szCs w:val="21"/>
+        </w:rPr>
+        <w:t>—see code</w:t>
+      </w:r>
+    </w:p>
+    <w:p>
+      <w:pPr>
+        <w:pStyle w:val="sc-fzxfnd"/>
+        <w:spacing w:before="0" w:beforeAutospacing="0" w:after="0" w:afterAutospacing="0"/>
+        <w:ind w:right="245"/>
+        <w:rPr>
+          <w:rFonts w:asciiTheme="minorHAnsi" w:hAnsiTheme="minorHAnsi" w:cstheme="minorHAnsi"/>
+          <w:color w:val="222222"/>
+          <w:sz w:val="21"/>
+          <w:szCs w:val="21"/>
+        </w:rPr>
+      </w:pPr>
     </w:p>
     <w:p>
       <w:pPr>
@@ -11500,22 +11528,243 @@
     </w:p>
     <w:p>
       <w:pPr>
-        <w:pStyle w:val="sc-fzxfnd"/>
-        <w:spacing w:before="0" w:beforeAutospacing="0" w:after="0" w:afterAutospacing="0"/>
-        <w:ind w:right="245"/>
-        <w:rPr>
-          <w:rFonts w:asciiTheme="minorHAnsi" w:hAnsiTheme="minorHAnsi" w:cstheme="minorHAnsi"/>
-          <w:color w:val="222222"/>
-          <w:sz w:val="21"/>
-          <w:szCs w:val="21"/>
-        </w:rPr>
-      </w:pPr>
-      <w:r>
-        <w:rPr>
-          <w:rFonts w:asciiTheme="minorHAnsi" w:hAnsiTheme="minorHAnsi" w:cstheme="minorHAnsi"/>
-          <w:color w:val="222222"/>
-          <w:sz w:val="21"/>
-          <w:szCs w:val="21"/>
+        <w:rPr>
+          <w:rFonts w:asciiTheme="minorHAnsi" w:hAnsiTheme="minorHAnsi" w:cstheme="minorHAnsi"/>
+          <w:sz w:val="21"/>
+          <w:szCs w:val="21"/>
+        </w:rPr>
+      </w:pPr>
+      <w:r>
+        <w:rPr>
+          <w:rFonts w:asciiTheme="minorHAnsi" w:hAnsiTheme="minorHAnsi" w:cstheme="minorHAnsi"/>
+          <w:color w:val="222222"/>
+          <w:sz w:val="21"/>
+          <w:szCs w:val="21"/>
+          <w:shd w:val="clear" w:color="auto" w:fill="FFFFFF"/>
+        </w:rPr>
+        <w:t>Whenever an event handler is triggered by an event, the callback function is called. This function is automatically passed an event object as a parameter that contains information about the event.</w:t>
+      </w:r>
+    </w:p>
+    <w:p>
+      <w:pPr>
+        <w:pStyle w:val="sc-fzxfnd"/>
+        <w:spacing w:before="0" w:beforeAutospacing="0" w:after="0" w:afterAutospacing="0"/>
+        <w:ind w:right="245"/>
+        <w:rPr>
+          <w:rFonts w:asciiTheme="minorHAnsi" w:hAnsiTheme="minorHAnsi" w:cstheme="minorHAnsi"/>
+          <w:color w:val="222222"/>
+          <w:sz w:val="21"/>
+          <w:szCs w:val="21"/>
+        </w:rPr>
+      </w:pPr>
+    </w:p>
+    <w:p>
+      <w:pPr>
+        <w:rPr>
+          <w:sz w:val="21"/>
+          <w:szCs w:val="21"/>
+          <w:u w:val="single"/>
+        </w:rPr>
+      </w:pPr>
+      <w:r>
+        <w:rPr>
+          <w:rFonts w:asciiTheme="minorHAnsi" w:hAnsiTheme="minorHAnsi" w:cstheme="minorHAnsi"/>
+          <w:color w:val="222222"/>
+          <w:sz w:val="21"/>
+          <w:szCs w:val="21"/>
+        </w:rPr>
+        <w:t xml:space="preserve">--event handler </w:t>
+      </w:r>
+      <w:r>
+        <w:rPr>
+          <w:rFonts w:asciiTheme="minorHAnsi" w:hAnsiTheme="minorHAnsi" w:cstheme="minorHAnsi"/>
+          <w:color w:val="222222"/>
+          <w:sz w:val="21"/>
+          <w:szCs w:val="21"/>
+        </w:rPr>
+        <w:t xml:space="preserve">is </w:t>
+      </w:r>
+      <w:r>
+        <w:rPr>
+          <w:rFonts w:asciiTheme="minorHAnsi" w:hAnsiTheme="minorHAnsi" w:cstheme="minorHAnsi"/>
+          <w:color w:val="222222"/>
+          <w:sz w:val="21"/>
+          <w:szCs w:val="21"/>
+        </w:rPr>
+        <w:t>“</w:t>
+      </w:r>
+      <w:r>
+        <w:rPr>
+          <w:rFonts w:asciiTheme="minorHAnsi" w:hAnsiTheme="minorHAnsi" w:cstheme="minorHAnsi"/>
+          <w:color w:val="202124"/>
+          <w:sz w:val="21"/>
+          <w:szCs w:val="21"/>
+          <w:shd w:val="clear" w:color="auto" w:fill="FFFFFF"/>
+        </w:rPr>
+        <w:t>Event handlers are</w:t>
+      </w:r>
+      <w:r>
+        <w:rPr>
+          <w:rStyle w:val="apple-converted-space"/>
+          <w:rFonts w:asciiTheme="minorHAnsi" w:hAnsiTheme="minorHAnsi" w:cstheme="minorHAnsi"/>
+          <w:color w:val="202124"/>
+          <w:sz w:val="21"/>
+          <w:szCs w:val="21"/>
+          <w:shd w:val="clear" w:color="auto" w:fill="FFFFFF"/>
+        </w:rPr>
+        <w:t> </w:t>
+      </w:r>
+      <w:r>
+        <w:rPr>
+          <w:rFonts w:asciiTheme="minorHAnsi" w:hAnsiTheme="minorHAnsi" w:cstheme="minorHAnsi"/>
+          <w:b/>
+          <w:bCs/>
+          <w:color w:val="202124"/>
+          <w:sz w:val="21"/>
+          <w:szCs w:val="21"/>
+        </w:rPr>
+        <w:t>the JavaScript code that invokes a specific piece of code when a particular action happens on an HTML element</w:t>
+      </w:r>
+      <w:r>
+        <w:rPr>
+          <w:rFonts w:asciiTheme="minorHAnsi" w:hAnsiTheme="minorHAnsi" w:cstheme="minorHAnsi"/>
+          <w:color w:val="202124"/>
+          <w:sz w:val="21"/>
+          <w:szCs w:val="21"/>
+          <w:shd w:val="clear" w:color="auto" w:fill="FFFFFF"/>
+        </w:rPr>
+        <w:t>. The event handler can either invoke the direct JavaScript code or a function.</w:t>
+      </w:r>
+      <w:r>
+        <w:rPr>
+          <w:rFonts w:ascii="Arial" w:hAnsi="Arial" w:cs="Arial"/>
+          <w:color w:val="202124"/>
+          <w:sz w:val="21"/>
+          <w:szCs w:val="21"/>
+          <w:shd w:val="clear" w:color="auto" w:fill="FFFFFF"/>
+        </w:rPr>
+        <w:t xml:space="preserve">”  </w:t>
+      </w:r>
+      <w:r>
+        <w:rPr>
+          <w:rFonts w:ascii="Arial" w:hAnsi="Arial" w:cs="Arial"/>
+          <w:color w:val="202124"/>
+          <w:sz w:val="21"/>
+          <w:szCs w:val="21"/>
+          <w:u w:val="single"/>
+          <w:shd w:val="clear" w:color="auto" w:fill="FFFFFF"/>
+        </w:rPr>
+        <w:t>Something that invokes a function or code.</w:t>
+      </w:r>
+    </w:p>
+    <w:p>
+      <w:pPr>
+        <w:pStyle w:val="sc-fzxfnd"/>
+        <w:spacing w:before="0" w:beforeAutospacing="0" w:after="0" w:afterAutospacing="0"/>
+        <w:ind w:right="245"/>
+        <w:rPr>
+          <w:rFonts w:asciiTheme="minorHAnsi" w:hAnsiTheme="minorHAnsi" w:cstheme="minorHAnsi"/>
+          <w:color w:val="222222"/>
+          <w:sz w:val="21"/>
+          <w:szCs w:val="21"/>
+        </w:rPr>
+      </w:pPr>
+    </w:p>
+    <w:p>
+      <w:pPr>
+        <w:pStyle w:val="sc-fzxfnd"/>
+        <w:spacing w:before="0" w:beforeAutospacing="0" w:after="0" w:afterAutospacing="0"/>
+        <w:ind w:right="245"/>
+        <w:rPr>
+          <w:rFonts w:asciiTheme="minorHAnsi" w:hAnsiTheme="minorHAnsi" w:cstheme="minorHAnsi"/>
+          <w:color w:val="222222"/>
+          <w:sz w:val="21"/>
+          <w:szCs w:val="21"/>
+        </w:rPr>
+      </w:pPr>
+      <w:r>
+        <w:rPr>
+          <w:rFonts w:asciiTheme="minorHAnsi" w:hAnsiTheme="minorHAnsi" w:cstheme="minorHAnsi"/>
+          <w:color w:val="222222"/>
+          <w:sz w:val="21"/>
+          <w:szCs w:val="21"/>
+          <w:highlight w:val="yellow"/>
+        </w:rPr>
+        <w:t>Event Object---</w:t>
+      </w:r>
+    </w:p>
+    <w:p>
+      <w:pPr>
+        <w:pStyle w:val="sc-fzxfnd"/>
+        <w:spacing w:before="0" w:beforeAutospacing="0" w:after="0" w:afterAutospacing="0"/>
+        <w:ind w:right="245"/>
+        <w:rPr>
+          <w:rFonts w:asciiTheme="minorHAnsi" w:hAnsiTheme="minorHAnsi" w:cstheme="minorHAnsi"/>
+          <w:color w:val="222222"/>
+          <w:sz w:val="21"/>
+          <w:szCs w:val="21"/>
+        </w:rPr>
+      </w:pPr>
+    </w:p>
+    <w:p>
+      <w:pPr>
+        <w:pStyle w:val="sc-fzxfnd"/>
+        <w:spacing w:before="0" w:beforeAutospacing="0" w:after="0" w:afterAutospacing="0"/>
+        <w:ind w:right="245"/>
+        <w:rPr>
+          <w:rFonts w:asciiTheme="minorHAnsi" w:hAnsiTheme="minorHAnsi" w:cstheme="minorHAnsi"/>
+          <w:color w:val="222222"/>
+          <w:sz w:val="21"/>
+          <w:szCs w:val="21"/>
+        </w:rPr>
+      </w:pPr>
+      <w:r>
+        <w:rPr>
+          <w:rFonts w:asciiTheme="minorHAnsi" w:hAnsiTheme="minorHAnsi" w:cstheme="minorHAnsi"/>
+          <w:color w:val="222222"/>
+          <w:sz w:val="21"/>
+          <w:szCs w:val="21"/>
+        </w:rPr>
+        <w:t>Removing Event Listeners</w:t>
+      </w:r>
+    </w:p>
+    <w:p>
+      <w:pPr>
+        <w:pStyle w:val="sc-fzxfnd"/>
+        <w:spacing w:before="0" w:beforeAutospacing="0" w:after="0" w:afterAutospacing="0"/>
+        <w:ind w:right="245"/>
+        <w:rPr>
+          <w:rFonts w:asciiTheme="minorHAnsi" w:hAnsiTheme="minorHAnsi" w:cstheme="minorHAnsi"/>
+          <w:color w:val="222222"/>
+          <w:sz w:val="21"/>
+          <w:szCs w:val="21"/>
+        </w:rPr>
+      </w:pPr>
+    </w:p>
+    <w:p>
+      <w:pPr>
+        <w:pStyle w:val="sc-fzxfnd"/>
+        <w:spacing w:before="0" w:beforeAutospacing="0" w:after="0" w:afterAutospacing="0"/>
+        <w:ind w:right="245"/>
+        <w:rPr>
+          <w:rFonts w:asciiTheme="minorHAnsi" w:hAnsiTheme="minorHAnsi" w:cstheme="minorHAnsi"/>
+          <w:b/>
+          <w:bCs/>
+          <w:color w:val="222222"/>
+          <w:sz w:val="21"/>
+          <w:szCs w:val="21"/>
+          <w:u w:val="single"/>
+        </w:rPr>
+      </w:pPr>
+      <w:r>
+        <w:rPr>
+          <w:rFonts w:asciiTheme="minorHAnsi" w:hAnsiTheme="minorHAnsi" w:cstheme="minorHAnsi"/>
+          <w:b/>
+          <w:bCs/>
+          <w:color w:val="222222"/>
+          <w:sz w:val="21"/>
+          <w:szCs w:val="21"/>
+          <w:u w:val="single"/>
         </w:rPr>
         <w:t>Types of Events</w:t>
       </w:r>
@@ -11532,6 +11781,2819 @@
           <w:szCs w:val="21"/>
         </w:rPr>
       </w:pPr>
+    </w:p>
+    <w:p>
+      <w:pPr>
+        <w:pStyle w:val="sc-fzxfnd"/>
+        <w:spacing w:before="0" w:beforeAutospacing="0" w:after="0" w:afterAutospacing="0"/>
+        <w:ind w:right="245"/>
+        <w:rPr>
+          <w:rFonts w:asciiTheme="minorHAnsi" w:hAnsiTheme="minorHAnsi" w:cstheme="minorHAnsi"/>
+          <w:color w:val="222222"/>
+          <w:sz w:val="21"/>
+          <w:szCs w:val="21"/>
+        </w:rPr>
+      </w:pPr>
+      <w:proofErr w:type="gramStart"/>
+      <w:r>
+        <w:rPr>
+          <w:rFonts w:asciiTheme="minorHAnsi" w:hAnsiTheme="minorHAnsi" w:cstheme="minorHAnsi"/>
+          <w:color w:val="222222"/>
+          <w:sz w:val="21"/>
+          <w:szCs w:val="21"/>
+        </w:rPr>
+        <w:t>.type</w:t>
+      </w:r>
+      <w:proofErr w:type="gramEnd"/>
+      <w:r>
+        <w:rPr>
+          <w:rFonts w:asciiTheme="minorHAnsi" w:hAnsiTheme="minorHAnsi" w:cstheme="minorHAnsi"/>
+          <w:color w:val="222222"/>
+          <w:sz w:val="21"/>
+          <w:szCs w:val="21"/>
+        </w:rPr>
+        <w:t xml:space="preserve"> property tells the type of event such as “click”</w:t>
+      </w:r>
+    </w:p>
+    <w:p>
+      <w:pPr>
+        <w:pStyle w:val="sc-fzxfnd"/>
+        <w:spacing w:before="0" w:beforeAutospacing="0" w:after="0" w:afterAutospacing="0"/>
+        <w:ind w:right="245"/>
+        <w:rPr>
+          <w:rFonts w:asciiTheme="minorHAnsi" w:hAnsiTheme="minorHAnsi" w:cstheme="minorHAnsi"/>
+          <w:color w:val="222222"/>
+          <w:sz w:val="21"/>
+          <w:szCs w:val="21"/>
+        </w:rPr>
+      </w:pPr>
+      <w:proofErr w:type="gramStart"/>
+      <w:r>
+        <w:rPr>
+          <w:rFonts w:asciiTheme="minorHAnsi" w:hAnsiTheme="minorHAnsi" w:cstheme="minorHAnsi"/>
+          <w:color w:val="222222"/>
+          <w:sz w:val="21"/>
+          <w:szCs w:val="21"/>
+        </w:rPr>
+        <w:t>.target</w:t>
+      </w:r>
+      <w:proofErr w:type="gramEnd"/>
+      <w:r>
+        <w:rPr>
+          <w:rFonts w:asciiTheme="minorHAnsi" w:hAnsiTheme="minorHAnsi" w:cstheme="minorHAnsi"/>
+          <w:color w:val="222222"/>
+          <w:sz w:val="21"/>
+          <w:szCs w:val="21"/>
+        </w:rPr>
+        <w:t xml:space="preserve"> property tells which node fired the event.</w:t>
+      </w:r>
+    </w:p>
+    <w:p>
+      <w:pPr>
+        <w:pStyle w:val="sc-fzxfnd"/>
+        <w:spacing w:before="0" w:beforeAutospacing="0" w:after="0" w:afterAutospacing="0"/>
+        <w:ind w:right="245"/>
+        <w:rPr>
+          <w:rFonts w:asciiTheme="minorHAnsi" w:hAnsiTheme="minorHAnsi" w:cstheme="minorHAnsi"/>
+          <w:color w:val="222222"/>
+          <w:sz w:val="21"/>
+          <w:szCs w:val="21"/>
+        </w:rPr>
+      </w:pPr>
+      <w:proofErr w:type="spellStart"/>
+      <w:r>
+        <w:rPr>
+          <w:rFonts w:asciiTheme="minorHAnsi" w:hAnsiTheme="minorHAnsi" w:cstheme="minorHAnsi"/>
+          <w:color w:val="222222"/>
+          <w:sz w:val="21"/>
+          <w:szCs w:val="21"/>
+        </w:rPr>
+        <w:lastRenderedPageBreak/>
+        <w:t>Corridnates</w:t>
+      </w:r>
+      <w:proofErr w:type="spellEnd"/>
+      <w:r>
+        <w:rPr>
+          <w:rFonts w:asciiTheme="minorHAnsi" w:hAnsiTheme="minorHAnsi" w:cstheme="minorHAnsi"/>
+          <w:color w:val="222222"/>
+          <w:sz w:val="21"/>
+          <w:szCs w:val="21"/>
+        </w:rPr>
+        <w:t xml:space="preserve"> of an Event—</w:t>
+      </w:r>
+      <w:proofErr w:type="spellStart"/>
+      <w:r>
+        <w:rPr>
+          <w:rFonts w:asciiTheme="minorHAnsi" w:hAnsiTheme="minorHAnsi" w:cstheme="minorHAnsi"/>
+          <w:color w:val="222222"/>
+          <w:sz w:val="21"/>
+          <w:szCs w:val="21"/>
+        </w:rPr>
+        <w:t>screenX</w:t>
+      </w:r>
+      <w:proofErr w:type="spellEnd"/>
+      <w:r>
+        <w:rPr>
+          <w:rFonts w:asciiTheme="minorHAnsi" w:hAnsiTheme="minorHAnsi" w:cstheme="minorHAnsi"/>
+          <w:color w:val="222222"/>
+          <w:sz w:val="21"/>
+          <w:szCs w:val="21"/>
+        </w:rPr>
+        <w:t xml:space="preserve"> and screen—number of pixels from left </w:t>
+      </w:r>
+      <w:proofErr w:type="gramStart"/>
+      <w:r>
+        <w:rPr>
+          <w:rFonts w:asciiTheme="minorHAnsi" w:hAnsiTheme="minorHAnsi" w:cstheme="minorHAnsi"/>
+          <w:color w:val="222222"/>
+          <w:sz w:val="21"/>
+          <w:szCs w:val="21"/>
+        </w:rPr>
+        <w:t>top  of</w:t>
+      </w:r>
+      <w:proofErr w:type="gramEnd"/>
+      <w:r>
+        <w:rPr>
+          <w:rFonts w:asciiTheme="minorHAnsi" w:hAnsiTheme="minorHAnsi" w:cstheme="minorHAnsi"/>
+          <w:color w:val="222222"/>
+          <w:sz w:val="21"/>
+          <w:szCs w:val="21"/>
+        </w:rPr>
+        <w:t xml:space="preserve"> screen</w:t>
+      </w:r>
+    </w:p>
+    <w:p>
+      <w:pPr>
+        <w:pStyle w:val="sc-fzxfnd"/>
+        <w:spacing w:before="0" w:beforeAutospacing="0" w:after="0" w:afterAutospacing="0"/>
+        <w:ind w:right="245"/>
+        <w:rPr>
+          <w:rFonts w:asciiTheme="minorHAnsi" w:hAnsiTheme="minorHAnsi" w:cstheme="minorHAnsi"/>
+          <w:color w:val="222222"/>
+          <w:sz w:val="21"/>
+          <w:szCs w:val="21"/>
+        </w:rPr>
+      </w:pPr>
+      <w:proofErr w:type="gramStart"/>
+      <w:r>
+        <w:rPr>
+          <w:rFonts w:asciiTheme="minorHAnsi" w:hAnsiTheme="minorHAnsi" w:cstheme="minorHAnsi"/>
+          <w:color w:val="222222"/>
+          <w:sz w:val="21"/>
+          <w:szCs w:val="21"/>
+        </w:rPr>
+        <w:t>--.</w:t>
+      </w:r>
+      <w:proofErr w:type="spellStart"/>
+      <w:r>
+        <w:rPr>
+          <w:rFonts w:asciiTheme="minorHAnsi" w:hAnsiTheme="minorHAnsi" w:cstheme="minorHAnsi"/>
+          <w:color w:val="222222"/>
+          <w:sz w:val="21"/>
+          <w:szCs w:val="21"/>
+        </w:rPr>
+        <w:t>clientX</w:t>
+      </w:r>
+      <w:proofErr w:type="spellEnd"/>
+      <w:proofErr w:type="gramEnd"/>
+      <w:r>
+        <w:rPr>
+          <w:rFonts w:asciiTheme="minorHAnsi" w:hAnsiTheme="minorHAnsi" w:cstheme="minorHAnsi"/>
+          <w:color w:val="222222"/>
+          <w:sz w:val="21"/>
+          <w:szCs w:val="21"/>
+        </w:rPr>
+        <w:t xml:space="preserve"> and .</w:t>
+      </w:r>
+      <w:proofErr w:type="spellStart"/>
+      <w:r>
+        <w:rPr>
+          <w:rFonts w:asciiTheme="minorHAnsi" w:hAnsiTheme="minorHAnsi" w:cstheme="minorHAnsi"/>
+          <w:color w:val="222222"/>
+          <w:sz w:val="21"/>
+          <w:szCs w:val="21"/>
+        </w:rPr>
+        <w:t>clientY</w:t>
+      </w:r>
+      <w:proofErr w:type="spellEnd"/>
+      <w:r>
+        <w:rPr>
+          <w:rFonts w:asciiTheme="minorHAnsi" w:hAnsiTheme="minorHAnsi" w:cstheme="minorHAnsi"/>
+          <w:color w:val="222222"/>
+          <w:sz w:val="21"/>
+          <w:szCs w:val="21"/>
+        </w:rPr>
+        <w:t xml:space="preserve"> show left and top of the client (like browser)</w:t>
+      </w:r>
+    </w:p>
+    <w:p>
+      <w:pPr>
+        <w:pStyle w:val="sc-fzxfnd"/>
+        <w:spacing w:before="0" w:beforeAutospacing="0" w:after="0" w:afterAutospacing="0"/>
+        <w:ind w:right="245"/>
+        <w:rPr>
+          <w:rFonts w:asciiTheme="minorHAnsi" w:hAnsiTheme="minorHAnsi" w:cstheme="minorHAnsi"/>
+          <w:color w:val="222222"/>
+          <w:sz w:val="21"/>
+          <w:szCs w:val="21"/>
+        </w:rPr>
+      </w:pPr>
+      <w:proofErr w:type="gramStart"/>
+      <w:r>
+        <w:rPr>
+          <w:rFonts w:asciiTheme="minorHAnsi" w:hAnsiTheme="minorHAnsi" w:cstheme="minorHAnsi"/>
+          <w:color w:val="222222"/>
+          <w:sz w:val="21"/>
+          <w:szCs w:val="21"/>
+        </w:rPr>
+        <w:t>.</w:t>
+      </w:r>
+      <w:proofErr w:type="spellStart"/>
+      <w:r>
+        <w:rPr>
+          <w:rFonts w:asciiTheme="minorHAnsi" w:hAnsiTheme="minorHAnsi" w:cstheme="minorHAnsi"/>
+          <w:color w:val="222222"/>
+          <w:sz w:val="21"/>
+          <w:szCs w:val="21"/>
+        </w:rPr>
+        <w:t>pageX</w:t>
+      </w:r>
+      <w:proofErr w:type="spellEnd"/>
+      <w:proofErr w:type="gramEnd"/>
+      <w:r>
+        <w:rPr>
+          <w:rFonts w:asciiTheme="minorHAnsi" w:hAnsiTheme="minorHAnsi" w:cstheme="minorHAnsi"/>
+          <w:color w:val="222222"/>
+          <w:sz w:val="21"/>
+          <w:szCs w:val="21"/>
+        </w:rPr>
+        <w:t xml:space="preserve"> and .</w:t>
+      </w:r>
+      <w:proofErr w:type="spellStart"/>
+      <w:r>
+        <w:rPr>
+          <w:rFonts w:asciiTheme="minorHAnsi" w:hAnsiTheme="minorHAnsi" w:cstheme="minorHAnsi"/>
+          <w:color w:val="222222"/>
+          <w:sz w:val="21"/>
+          <w:szCs w:val="21"/>
+        </w:rPr>
+        <w:t>pageY</w:t>
+      </w:r>
+      <w:proofErr w:type="spellEnd"/>
+      <w:r>
+        <w:rPr>
+          <w:rFonts w:asciiTheme="minorHAnsi" w:hAnsiTheme="minorHAnsi" w:cstheme="minorHAnsi"/>
+          <w:color w:val="222222"/>
+          <w:sz w:val="21"/>
+          <w:szCs w:val="21"/>
+        </w:rPr>
+        <w:t xml:space="preserve"> show document coordinates.</w:t>
+      </w:r>
+    </w:p>
+    <w:p>
+      <w:pPr>
+        <w:pStyle w:val="sc-fzxfnd"/>
+        <w:spacing w:before="0" w:beforeAutospacing="0" w:after="0" w:afterAutospacing="0"/>
+        <w:ind w:right="245"/>
+        <w:rPr>
+          <w:rFonts w:asciiTheme="minorHAnsi" w:hAnsiTheme="minorHAnsi" w:cstheme="minorHAnsi"/>
+          <w:color w:val="222222"/>
+          <w:sz w:val="21"/>
+          <w:szCs w:val="21"/>
+        </w:rPr>
+      </w:pPr>
+    </w:p>
+    <w:p>
+      <w:pPr>
+        <w:pStyle w:val="sc-fzxfnd"/>
+        <w:spacing w:before="0" w:beforeAutospacing="0" w:after="0" w:afterAutospacing="0"/>
+        <w:ind w:right="245"/>
+        <w:rPr>
+          <w:rFonts w:asciiTheme="minorHAnsi" w:hAnsiTheme="minorHAnsi" w:cstheme="minorHAnsi"/>
+          <w:color w:val="222222"/>
+          <w:sz w:val="21"/>
+          <w:szCs w:val="21"/>
+        </w:rPr>
+      </w:pPr>
+      <w:r>
+        <w:rPr>
+          <w:rFonts w:asciiTheme="minorHAnsi" w:hAnsiTheme="minorHAnsi" w:cstheme="minorHAnsi"/>
+          <w:color w:val="222222"/>
+          <w:sz w:val="21"/>
+          <w:szCs w:val="21"/>
+        </w:rPr>
+        <w:t>Mouse events</w:t>
+      </w:r>
+    </w:p>
+    <w:p>
+      <w:pPr>
+        <w:pStyle w:val="sc-fzxfnd"/>
+        <w:spacing w:before="0" w:beforeAutospacing="0" w:after="0" w:afterAutospacing="0"/>
+        <w:ind w:right="245"/>
+        <w:rPr>
+          <w:rFonts w:asciiTheme="minorHAnsi" w:hAnsiTheme="minorHAnsi" w:cstheme="minorHAnsi"/>
+          <w:color w:val="222222"/>
+          <w:sz w:val="21"/>
+          <w:szCs w:val="21"/>
+        </w:rPr>
+      </w:pPr>
+      <w:r>
+        <w:rPr>
+          <w:rFonts w:asciiTheme="minorHAnsi" w:hAnsiTheme="minorHAnsi" w:cstheme="minorHAnsi"/>
+          <w:color w:val="222222"/>
+          <w:sz w:val="21"/>
+          <w:szCs w:val="21"/>
+        </w:rPr>
+        <w:t xml:space="preserve">Click, </w:t>
+      </w:r>
+      <w:proofErr w:type="spellStart"/>
+      <w:r>
+        <w:rPr>
+          <w:rFonts w:asciiTheme="minorHAnsi" w:hAnsiTheme="minorHAnsi" w:cstheme="minorHAnsi"/>
+          <w:color w:val="222222"/>
+          <w:sz w:val="21"/>
+          <w:szCs w:val="21"/>
+        </w:rPr>
+        <w:t>mousedown</w:t>
+      </w:r>
+      <w:proofErr w:type="spellEnd"/>
+      <w:r>
+        <w:rPr>
+          <w:rFonts w:asciiTheme="minorHAnsi" w:hAnsiTheme="minorHAnsi" w:cstheme="minorHAnsi"/>
+          <w:color w:val="222222"/>
+          <w:sz w:val="21"/>
+          <w:szCs w:val="21"/>
+        </w:rPr>
+        <w:t xml:space="preserve"> </w:t>
+      </w:r>
+      <w:proofErr w:type="spellStart"/>
+      <w:r>
+        <w:rPr>
+          <w:rFonts w:asciiTheme="minorHAnsi" w:hAnsiTheme="minorHAnsi" w:cstheme="minorHAnsi"/>
+          <w:color w:val="222222"/>
+          <w:sz w:val="21"/>
+          <w:szCs w:val="21"/>
+        </w:rPr>
+        <w:t>mouseup</w:t>
+      </w:r>
+      <w:proofErr w:type="spellEnd"/>
+      <w:r>
+        <w:rPr>
+          <w:rFonts w:asciiTheme="minorHAnsi" w:hAnsiTheme="minorHAnsi" w:cstheme="minorHAnsi"/>
+          <w:color w:val="222222"/>
+          <w:sz w:val="21"/>
+          <w:szCs w:val="21"/>
+        </w:rPr>
+        <w:t xml:space="preserve"> events</w:t>
+      </w:r>
+    </w:p>
+    <w:p>
+      <w:pPr>
+        <w:shd w:val="clear" w:color="auto" w:fill="F5F2F0"/>
+        <w:tabs>
+          <w:tab w:val="left" w:pos="916"/>
+          <w:tab w:val="left" w:pos="1832"/>
+          <w:tab w:val="left" w:pos="2748"/>
+          <w:tab w:val="left" w:pos="3664"/>
+          <w:tab w:val="left" w:pos="4580"/>
+          <w:tab w:val="left" w:pos="5496"/>
+          <w:tab w:val="left" w:pos="6412"/>
+          <w:tab w:val="left" w:pos="7328"/>
+          <w:tab w:val="left" w:pos="8244"/>
+          <w:tab w:val="left" w:pos="9160"/>
+          <w:tab w:val="left" w:pos="10076"/>
+          <w:tab w:val="left" w:pos="10992"/>
+          <w:tab w:val="left" w:pos="11908"/>
+          <w:tab w:val="left" w:pos="12824"/>
+          <w:tab w:val="left" w:pos="13740"/>
+          <w:tab w:val="left" w:pos="14656"/>
+        </w:tabs>
+        <w:rPr>
+          <w:rFonts w:ascii="Consolas" w:hAnsi="Consolas" w:cs="Consolas"/>
+          <w:color w:val="000000"/>
+          <w:sz w:val="20"/>
+          <w:szCs w:val="20"/>
+        </w:rPr>
+      </w:pPr>
+      <w:r>
+        <w:rPr>
+          <w:rFonts w:ascii="Consolas" w:hAnsi="Consolas" w:cs="Consolas"/>
+          <w:color w:val="0077AA"/>
+          <w:sz w:val="20"/>
+          <w:szCs w:val="20"/>
+        </w:rPr>
+        <w:t>const</w:t>
+      </w:r>
+      <w:r>
+        <w:rPr>
+          <w:rFonts w:ascii="Consolas" w:hAnsi="Consolas" w:cs="Consolas"/>
+          <w:color w:val="000000"/>
+          <w:sz w:val="20"/>
+          <w:szCs w:val="20"/>
+        </w:rPr>
+        <w:t xml:space="preserve"> </w:t>
+      </w:r>
+      <w:proofErr w:type="spellStart"/>
+      <w:r>
+        <w:rPr>
+          <w:rFonts w:ascii="Consolas" w:hAnsi="Consolas" w:cs="Consolas"/>
+          <w:color w:val="000000"/>
+          <w:sz w:val="20"/>
+          <w:szCs w:val="20"/>
+        </w:rPr>
+        <w:t>clickParagraph</w:t>
+      </w:r>
+      <w:proofErr w:type="spellEnd"/>
+      <w:r>
+        <w:rPr>
+          <w:rFonts w:ascii="Consolas" w:hAnsi="Consolas" w:cs="Consolas"/>
+          <w:color w:val="000000"/>
+          <w:sz w:val="20"/>
+          <w:szCs w:val="20"/>
+        </w:rPr>
+        <w:t xml:space="preserve"> </w:t>
+      </w:r>
+      <w:r>
+        <w:rPr>
+          <w:rFonts w:ascii="Consolas" w:hAnsi="Consolas" w:cs="Consolas"/>
+          <w:color w:val="063289"/>
+          <w:sz w:val="20"/>
+          <w:szCs w:val="20"/>
+        </w:rPr>
+        <w:t>=</w:t>
+      </w:r>
+      <w:r>
+        <w:rPr>
+          <w:rFonts w:ascii="Consolas" w:hAnsi="Consolas" w:cs="Consolas"/>
+          <w:color w:val="000000"/>
+          <w:sz w:val="20"/>
+          <w:szCs w:val="20"/>
+        </w:rPr>
+        <w:t xml:space="preserve"> </w:t>
+      </w:r>
+      <w:proofErr w:type="spellStart"/>
+      <w:proofErr w:type="gramStart"/>
+      <w:r>
+        <w:rPr>
+          <w:rFonts w:ascii="Consolas" w:hAnsi="Consolas" w:cs="Consolas"/>
+          <w:color w:val="000000"/>
+          <w:sz w:val="20"/>
+          <w:szCs w:val="20"/>
+        </w:rPr>
+        <w:t>document</w:t>
+      </w:r>
+      <w:r>
+        <w:rPr>
+          <w:rFonts w:ascii="Consolas" w:hAnsi="Consolas" w:cs="Consolas"/>
+          <w:color w:val="999999"/>
+          <w:sz w:val="20"/>
+          <w:szCs w:val="20"/>
+        </w:rPr>
+        <w:t>.</w:t>
+      </w:r>
+      <w:r>
+        <w:rPr>
+          <w:rFonts w:ascii="Consolas" w:hAnsi="Consolas" w:cs="Consolas"/>
+          <w:color w:val="B29762"/>
+          <w:sz w:val="20"/>
+          <w:szCs w:val="20"/>
+        </w:rPr>
+        <w:t>getElementById</w:t>
+      </w:r>
+      <w:proofErr w:type="spellEnd"/>
+      <w:proofErr w:type="gramEnd"/>
+      <w:r>
+        <w:rPr>
+          <w:rFonts w:ascii="Consolas" w:hAnsi="Consolas" w:cs="Consolas"/>
+          <w:color w:val="999999"/>
+          <w:sz w:val="20"/>
+          <w:szCs w:val="20"/>
+        </w:rPr>
+        <w:t>(</w:t>
+      </w:r>
+      <w:r>
+        <w:rPr>
+          <w:rFonts w:ascii="Consolas" w:hAnsi="Consolas" w:cs="Consolas"/>
+          <w:color w:val="669900"/>
+          <w:sz w:val="20"/>
+          <w:szCs w:val="20"/>
+        </w:rPr>
+        <w:t>'click'</w:t>
+      </w:r>
+      <w:r>
+        <w:rPr>
+          <w:rFonts w:ascii="Consolas" w:hAnsi="Consolas" w:cs="Consolas"/>
+          <w:color w:val="999999"/>
+          <w:sz w:val="20"/>
+          <w:szCs w:val="20"/>
+        </w:rPr>
+        <w:t>);</w:t>
+      </w:r>
+    </w:p>
+    <w:p>
+      <w:pPr>
+        <w:shd w:val="clear" w:color="auto" w:fill="F5F2F0"/>
+        <w:tabs>
+          <w:tab w:val="left" w:pos="916"/>
+          <w:tab w:val="left" w:pos="1832"/>
+          <w:tab w:val="left" w:pos="2748"/>
+          <w:tab w:val="left" w:pos="3664"/>
+          <w:tab w:val="left" w:pos="4580"/>
+          <w:tab w:val="left" w:pos="5496"/>
+          <w:tab w:val="left" w:pos="6412"/>
+          <w:tab w:val="left" w:pos="7328"/>
+          <w:tab w:val="left" w:pos="8244"/>
+          <w:tab w:val="left" w:pos="9160"/>
+          <w:tab w:val="left" w:pos="10076"/>
+          <w:tab w:val="left" w:pos="10992"/>
+          <w:tab w:val="left" w:pos="11908"/>
+          <w:tab w:val="left" w:pos="12824"/>
+          <w:tab w:val="left" w:pos="13740"/>
+          <w:tab w:val="left" w:pos="14656"/>
+        </w:tabs>
+        <w:rPr>
+          <w:rFonts w:ascii="Consolas" w:hAnsi="Consolas" w:cs="Consolas"/>
+          <w:color w:val="000000"/>
+          <w:sz w:val="20"/>
+          <w:szCs w:val="20"/>
+        </w:rPr>
+      </w:pPr>
+      <w:proofErr w:type="spellStart"/>
+      <w:r>
+        <w:rPr>
+          <w:rFonts w:ascii="Consolas" w:hAnsi="Consolas" w:cs="Consolas"/>
+          <w:color w:val="000000"/>
+          <w:sz w:val="20"/>
+          <w:szCs w:val="20"/>
+        </w:rPr>
+        <w:t>clickParagraph</w:t>
+      </w:r>
+      <w:r>
+        <w:rPr>
+          <w:rFonts w:ascii="Consolas" w:hAnsi="Consolas" w:cs="Consolas"/>
+          <w:color w:val="999999"/>
+          <w:sz w:val="20"/>
+          <w:szCs w:val="20"/>
+        </w:rPr>
+        <w:t>.</w:t>
+      </w:r>
+      <w:r>
+        <w:rPr>
+          <w:rFonts w:ascii="Consolas" w:hAnsi="Consolas" w:cs="Consolas"/>
+          <w:color w:val="B29762"/>
+          <w:sz w:val="20"/>
+          <w:szCs w:val="20"/>
+        </w:rPr>
+        <w:t>addEventListener</w:t>
+      </w:r>
+      <w:proofErr w:type="spellEnd"/>
+      <w:r>
+        <w:rPr>
+          <w:rFonts w:ascii="Consolas" w:hAnsi="Consolas" w:cs="Consolas"/>
+          <w:color w:val="999999"/>
+          <w:sz w:val="20"/>
+          <w:szCs w:val="20"/>
+        </w:rPr>
+        <w:t>(</w:t>
+      </w:r>
+      <w:r>
+        <w:rPr>
+          <w:rFonts w:ascii="Consolas" w:hAnsi="Consolas" w:cs="Consolas"/>
+          <w:color w:val="669900"/>
+          <w:sz w:val="20"/>
+          <w:szCs w:val="20"/>
+        </w:rPr>
+        <w:t>'click</w:t>
+      </w:r>
+      <w:proofErr w:type="gramStart"/>
+      <w:r>
+        <w:rPr>
+          <w:rFonts w:ascii="Consolas" w:hAnsi="Consolas" w:cs="Consolas"/>
+          <w:color w:val="669900"/>
+          <w:sz w:val="20"/>
+          <w:szCs w:val="20"/>
+        </w:rPr>
+        <w:t>'</w:t>
+      </w:r>
+      <w:r>
+        <w:rPr>
+          <w:rFonts w:ascii="Consolas" w:hAnsi="Consolas" w:cs="Consolas"/>
+          <w:color w:val="999999"/>
+          <w:sz w:val="20"/>
+          <w:szCs w:val="20"/>
+        </w:rPr>
+        <w:t>,(</w:t>
+      </w:r>
+      <w:proofErr w:type="gramEnd"/>
+      <w:r>
+        <w:rPr>
+          <w:rFonts w:ascii="Consolas" w:hAnsi="Consolas" w:cs="Consolas"/>
+          <w:color w:val="999999"/>
+          <w:sz w:val="20"/>
+          <w:szCs w:val="20"/>
+        </w:rPr>
+        <w:t>)</w:t>
+      </w:r>
+      <w:r>
+        <w:rPr>
+          <w:rFonts w:ascii="Consolas" w:hAnsi="Consolas" w:cs="Consolas"/>
+          <w:color w:val="000000"/>
+          <w:sz w:val="20"/>
+          <w:szCs w:val="20"/>
+        </w:rPr>
+        <w:t xml:space="preserve"> </w:t>
+      </w:r>
+      <w:r>
+        <w:rPr>
+          <w:rFonts w:ascii="Consolas" w:hAnsi="Consolas" w:cs="Consolas"/>
+          <w:color w:val="063289"/>
+          <w:sz w:val="20"/>
+          <w:szCs w:val="20"/>
+        </w:rPr>
+        <w:t>=&gt;</w:t>
+      </w:r>
+      <w:r>
+        <w:rPr>
+          <w:rFonts w:ascii="Consolas" w:hAnsi="Consolas" w:cs="Consolas"/>
+          <w:color w:val="000000"/>
+          <w:sz w:val="20"/>
+          <w:szCs w:val="20"/>
+        </w:rPr>
+        <w:t xml:space="preserve"> console</w:t>
+      </w:r>
+      <w:r>
+        <w:rPr>
+          <w:rFonts w:ascii="Consolas" w:hAnsi="Consolas" w:cs="Consolas"/>
+          <w:color w:val="999999"/>
+          <w:sz w:val="20"/>
+          <w:szCs w:val="20"/>
+        </w:rPr>
+        <w:t>.</w:t>
+      </w:r>
+      <w:r>
+        <w:rPr>
+          <w:rFonts w:ascii="Consolas" w:hAnsi="Consolas" w:cs="Consolas"/>
+          <w:color w:val="B29762"/>
+          <w:sz w:val="20"/>
+          <w:szCs w:val="20"/>
+        </w:rPr>
+        <w:t>log</w:t>
+      </w:r>
+      <w:r>
+        <w:rPr>
+          <w:rFonts w:ascii="Consolas" w:hAnsi="Consolas" w:cs="Consolas"/>
+          <w:color w:val="999999"/>
+          <w:sz w:val="20"/>
+          <w:szCs w:val="20"/>
+        </w:rPr>
+        <w:t>(</w:t>
+      </w:r>
+      <w:r>
+        <w:rPr>
+          <w:rFonts w:ascii="Consolas" w:hAnsi="Consolas" w:cs="Consolas"/>
+          <w:color w:val="669900"/>
+          <w:sz w:val="20"/>
+          <w:szCs w:val="20"/>
+        </w:rPr>
+        <w:t>'click'</w:t>
+      </w:r>
+      <w:r>
+        <w:rPr>
+          <w:rFonts w:ascii="Consolas" w:hAnsi="Consolas" w:cs="Consolas"/>
+          <w:color w:val="999999"/>
+          <w:sz w:val="20"/>
+          <w:szCs w:val="20"/>
+        </w:rPr>
+        <w:t>)</w:t>
+      </w:r>
+      <w:r>
+        <w:rPr>
+          <w:rFonts w:ascii="Consolas" w:hAnsi="Consolas" w:cs="Consolas"/>
+          <w:color w:val="000000"/>
+          <w:sz w:val="20"/>
+          <w:szCs w:val="20"/>
+        </w:rPr>
+        <w:t xml:space="preserve"> </w:t>
+      </w:r>
+      <w:r>
+        <w:rPr>
+          <w:rFonts w:ascii="Consolas" w:hAnsi="Consolas" w:cs="Consolas"/>
+          <w:color w:val="999999"/>
+          <w:sz w:val="20"/>
+          <w:szCs w:val="20"/>
+        </w:rPr>
+        <w:t>);</w:t>
+      </w:r>
+    </w:p>
+    <w:p>
+      <w:pPr>
+        <w:shd w:val="clear" w:color="auto" w:fill="F5F2F0"/>
+        <w:tabs>
+          <w:tab w:val="left" w:pos="916"/>
+          <w:tab w:val="left" w:pos="1832"/>
+          <w:tab w:val="left" w:pos="2748"/>
+          <w:tab w:val="left" w:pos="3664"/>
+          <w:tab w:val="left" w:pos="4580"/>
+          <w:tab w:val="left" w:pos="5496"/>
+          <w:tab w:val="left" w:pos="6412"/>
+          <w:tab w:val="left" w:pos="7328"/>
+          <w:tab w:val="left" w:pos="8244"/>
+          <w:tab w:val="left" w:pos="9160"/>
+          <w:tab w:val="left" w:pos="10076"/>
+          <w:tab w:val="left" w:pos="10992"/>
+          <w:tab w:val="left" w:pos="11908"/>
+          <w:tab w:val="left" w:pos="12824"/>
+          <w:tab w:val="left" w:pos="13740"/>
+          <w:tab w:val="left" w:pos="14656"/>
+        </w:tabs>
+        <w:rPr>
+          <w:rFonts w:ascii="Consolas" w:hAnsi="Consolas" w:cs="Consolas"/>
+          <w:color w:val="000000"/>
+          <w:sz w:val="20"/>
+          <w:szCs w:val="20"/>
+        </w:rPr>
+      </w:pPr>
+      <w:proofErr w:type="spellStart"/>
+      <w:r>
+        <w:rPr>
+          <w:rFonts w:ascii="Consolas" w:hAnsi="Consolas" w:cs="Consolas"/>
+          <w:color w:val="000000"/>
+          <w:sz w:val="20"/>
+          <w:szCs w:val="20"/>
+        </w:rPr>
+        <w:t>clickParagraph</w:t>
+      </w:r>
+      <w:r>
+        <w:rPr>
+          <w:rFonts w:ascii="Consolas" w:hAnsi="Consolas" w:cs="Consolas"/>
+          <w:color w:val="999999"/>
+          <w:sz w:val="20"/>
+          <w:szCs w:val="20"/>
+        </w:rPr>
+        <w:t>.</w:t>
+      </w:r>
+      <w:r>
+        <w:rPr>
+          <w:rFonts w:ascii="Consolas" w:hAnsi="Consolas" w:cs="Consolas"/>
+          <w:color w:val="B29762"/>
+          <w:sz w:val="20"/>
+          <w:szCs w:val="20"/>
+        </w:rPr>
+        <w:t>addEventListener</w:t>
+      </w:r>
+      <w:proofErr w:type="spellEnd"/>
+      <w:r>
+        <w:rPr>
+          <w:rFonts w:ascii="Consolas" w:hAnsi="Consolas" w:cs="Consolas"/>
+          <w:color w:val="999999"/>
+          <w:sz w:val="20"/>
+          <w:szCs w:val="20"/>
+        </w:rPr>
+        <w:t>(</w:t>
+      </w:r>
+      <w:r>
+        <w:rPr>
+          <w:rFonts w:ascii="Consolas" w:hAnsi="Consolas" w:cs="Consolas"/>
+          <w:color w:val="669900"/>
+          <w:sz w:val="20"/>
+          <w:szCs w:val="20"/>
+        </w:rPr>
+        <w:t>'</w:t>
+      </w:r>
+      <w:proofErr w:type="spellStart"/>
+      <w:r>
+        <w:rPr>
+          <w:rFonts w:ascii="Consolas" w:hAnsi="Consolas" w:cs="Consolas"/>
+          <w:color w:val="669900"/>
+          <w:sz w:val="20"/>
+          <w:szCs w:val="20"/>
+        </w:rPr>
+        <w:t>mousedown</w:t>
+      </w:r>
+      <w:proofErr w:type="spellEnd"/>
+      <w:proofErr w:type="gramStart"/>
+      <w:r>
+        <w:rPr>
+          <w:rFonts w:ascii="Consolas" w:hAnsi="Consolas" w:cs="Consolas"/>
+          <w:color w:val="669900"/>
+          <w:sz w:val="20"/>
+          <w:szCs w:val="20"/>
+        </w:rPr>
+        <w:t>'</w:t>
+      </w:r>
+      <w:r>
+        <w:rPr>
+          <w:rFonts w:ascii="Consolas" w:hAnsi="Consolas" w:cs="Consolas"/>
+          <w:color w:val="999999"/>
+          <w:sz w:val="20"/>
+          <w:szCs w:val="20"/>
+        </w:rPr>
+        <w:t>,(</w:t>
+      </w:r>
+      <w:proofErr w:type="gramEnd"/>
+      <w:r>
+        <w:rPr>
+          <w:rFonts w:ascii="Consolas" w:hAnsi="Consolas" w:cs="Consolas"/>
+          <w:color w:val="999999"/>
+          <w:sz w:val="20"/>
+          <w:szCs w:val="20"/>
+        </w:rPr>
+        <w:t>)</w:t>
+      </w:r>
+      <w:r>
+        <w:rPr>
+          <w:rFonts w:ascii="Consolas" w:hAnsi="Consolas" w:cs="Consolas"/>
+          <w:color w:val="000000"/>
+          <w:sz w:val="20"/>
+          <w:szCs w:val="20"/>
+        </w:rPr>
+        <w:t xml:space="preserve"> </w:t>
+      </w:r>
+      <w:r>
+        <w:rPr>
+          <w:rFonts w:ascii="Consolas" w:hAnsi="Consolas" w:cs="Consolas"/>
+          <w:color w:val="063289"/>
+          <w:sz w:val="20"/>
+          <w:szCs w:val="20"/>
+        </w:rPr>
+        <w:t>=&gt;</w:t>
+      </w:r>
+      <w:r>
+        <w:rPr>
+          <w:rFonts w:ascii="Consolas" w:hAnsi="Consolas" w:cs="Consolas"/>
+          <w:color w:val="000000"/>
+          <w:sz w:val="20"/>
+          <w:szCs w:val="20"/>
+        </w:rPr>
+        <w:t xml:space="preserve"> console</w:t>
+      </w:r>
+      <w:r>
+        <w:rPr>
+          <w:rFonts w:ascii="Consolas" w:hAnsi="Consolas" w:cs="Consolas"/>
+          <w:color w:val="999999"/>
+          <w:sz w:val="20"/>
+          <w:szCs w:val="20"/>
+        </w:rPr>
+        <w:t>.</w:t>
+      </w:r>
+      <w:r>
+        <w:rPr>
+          <w:rFonts w:ascii="Consolas" w:hAnsi="Consolas" w:cs="Consolas"/>
+          <w:color w:val="B29762"/>
+          <w:sz w:val="20"/>
+          <w:szCs w:val="20"/>
+        </w:rPr>
+        <w:t>log</w:t>
+      </w:r>
+      <w:r>
+        <w:rPr>
+          <w:rFonts w:ascii="Consolas" w:hAnsi="Consolas" w:cs="Consolas"/>
+          <w:color w:val="999999"/>
+          <w:sz w:val="20"/>
+          <w:szCs w:val="20"/>
+        </w:rPr>
+        <w:t>(</w:t>
+      </w:r>
+      <w:r>
+        <w:rPr>
+          <w:rFonts w:ascii="Consolas" w:hAnsi="Consolas" w:cs="Consolas"/>
+          <w:color w:val="669900"/>
+          <w:sz w:val="20"/>
+          <w:szCs w:val="20"/>
+        </w:rPr>
+        <w:t>'down'</w:t>
+      </w:r>
+      <w:r>
+        <w:rPr>
+          <w:rFonts w:ascii="Consolas" w:hAnsi="Consolas" w:cs="Consolas"/>
+          <w:color w:val="999999"/>
+          <w:sz w:val="20"/>
+          <w:szCs w:val="20"/>
+        </w:rPr>
+        <w:t>)</w:t>
+      </w:r>
+      <w:r>
+        <w:rPr>
+          <w:rFonts w:ascii="Consolas" w:hAnsi="Consolas" w:cs="Consolas"/>
+          <w:color w:val="000000"/>
+          <w:sz w:val="20"/>
+          <w:szCs w:val="20"/>
+        </w:rPr>
+        <w:t xml:space="preserve"> </w:t>
+      </w:r>
+      <w:r>
+        <w:rPr>
+          <w:rFonts w:ascii="Consolas" w:hAnsi="Consolas" w:cs="Consolas"/>
+          <w:color w:val="999999"/>
+          <w:sz w:val="20"/>
+          <w:szCs w:val="20"/>
+        </w:rPr>
+        <w:t>);</w:t>
+      </w:r>
+    </w:p>
+    <w:p>
+      <w:pPr>
+        <w:shd w:val="clear" w:color="auto" w:fill="F5F2F0"/>
+        <w:tabs>
+          <w:tab w:val="left" w:pos="916"/>
+          <w:tab w:val="left" w:pos="1832"/>
+          <w:tab w:val="left" w:pos="2748"/>
+          <w:tab w:val="left" w:pos="3664"/>
+          <w:tab w:val="left" w:pos="4580"/>
+          <w:tab w:val="left" w:pos="5496"/>
+          <w:tab w:val="left" w:pos="6412"/>
+          <w:tab w:val="left" w:pos="7328"/>
+          <w:tab w:val="left" w:pos="8244"/>
+          <w:tab w:val="left" w:pos="9160"/>
+          <w:tab w:val="left" w:pos="10076"/>
+          <w:tab w:val="left" w:pos="10992"/>
+          <w:tab w:val="left" w:pos="11908"/>
+          <w:tab w:val="left" w:pos="12824"/>
+          <w:tab w:val="left" w:pos="13740"/>
+          <w:tab w:val="left" w:pos="14656"/>
+        </w:tabs>
+        <w:rPr>
+          <w:rFonts w:ascii="Consolas" w:hAnsi="Consolas" w:cs="Consolas"/>
+          <w:color w:val="000000"/>
+          <w:sz w:val="20"/>
+          <w:szCs w:val="20"/>
+        </w:rPr>
+      </w:pPr>
+      <w:proofErr w:type="spellStart"/>
+      <w:r>
+        <w:rPr>
+          <w:rFonts w:ascii="Consolas" w:hAnsi="Consolas" w:cs="Consolas"/>
+          <w:color w:val="000000"/>
+          <w:sz w:val="20"/>
+          <w:szCs w:val="20"/>
+        </w:rPr>
+        <w:t>clickParagraph</w:t>
+      </w:r>
+      <w:r>
+        <w:rPr>
+          <w:rFonts w:ascii="Consolas" w:hAnsi="Consolas" w:cs="Consolas"/>
+          <w:color w:val="999999"/>
+          <w:sz w:val="20"/>
+          <w:szCs w:val="20"/>
+        </w:rPr>
+        <w:t>.</w:t>
+      </w:r>
+      <w:r>
+        <w:rPr>
+          <w:rFonts w:ascii="Consolas" w:hAnsi="Consolas" w:cs="Consolas"/>
+          <w:color w:val="B29762"/>
+          <w:sz w:val="20"/>
+          <w:szCs w:val="20"/>
+        </w:rPr>
+        <w:t>addEventListener</w:t>
+      </w:r>
+      <w:proofErr w:type="spellEnd"/>
+      <w:r>
+        <w:rPr>
+          <w:rFonts w:ascii="Consolas" w:hAnsi="Consolas" w:cs="Consolas"/>
+          <w:color w:val="999999"/>
+          <w:sz w:val="20"/>
+          <w:szCs w:val="20"/>
+        </w:rPr>
+        <w:t>(</w:t>
+      </w:r>
+      <w:r>
+        <w:rPr>
+          <w:rFonts w:ascii="Consolas" w:hAnsi="Consolas" w:cs="Consolas"/>
+          <w:color w:val="669900"/>
+          <w:sz w:val="20"/>
+          <w:szCs w:val="20"/>
+        </w:rPr>
+        <w:t>'</w:t>
+      </w:r>
+      <w:proofErr w:type="spellStart"/>
+      <w:r>
+        <w:rPr>
+          <w:rFonts w:ascii="Consolas" w:hAnsi="Consolas" w:cs="Consolas"/>
+          <w:color w:val="669900"/>
+          <w:sz w:val="20"/>
+          <w:szCs w:val="20"/>
+        </w:rPr>
+        <w:t>mouseup</w:t>
+      </w:r>
+      <w:proofErr w:type="spellEnd"/>
+      <w:proofErr w:type="gramStart"/>
+      <w:r>
+        <w:rPr>
+          <w:rFonts w:ascii="Consolas" w:hAnsi="Consolas" w:cs="Consolas"/>
+          <w:color w:val="669900"/>
+          <w:sz w:val="20"/>
+          <w:szCs w:val="20"/>
+        </w:rPr>
+        <w:t>'</w:t>
+      </w:r>
+      <w:r>
+        <w:rPr>
+          <w:rFonts w:ascii="Consolas" w:hAnsi="Consolas" w:cs="Consolas"/>
+          <w:color w:val="999999"/>
+          <w:sz w:val="20"/>
+          <w:szCs w:val="20"/>
+        </w:rPr>
+        <w:t>,(</w:t>
+      </w:r>
+      <w:proofErr w:type="gramEnd"/>
+      <w:r>
+        <w:rPr>
+          <w:rFonts w:ascii="Consolas" w:hAnsi="Consolas" w:cs="Consolas"/>
+          <w:color w:val="999999"/>
+          <w:sz w:val="20"/>
+          <w:szCs w:val="20"/>
+        </w:rPr>
+        <w:t>)</w:t>
+      </w:r>
+      <w:r>
+        <w:rPr>
+          <w:rFonts w:ascii="Consolas" w:hAnsi="Consolas" w:cs="Consolas"/>
+          <w:color w:val="000000"/>
+          <w:sz w:val="20"/>
+          <w:szCs w:val="20"/>
+        </w:rPr>
+        <w:t xml:space="preserve"> </w:t>
+      </w:r>
+      <w:r>
+        <w:rPr>
+          <w:rFonts w:ascii="Consolas" w:hAnsi="Consolas" w:cs="Consolas"/>
+          <w:color w:val="063289"/>
+          <w:sz w:val="20"/>
+          <w:szCs w:val="20"/>
+        </w:rPr>
+        <w:t>=&gt;</w:t>
+      </w:r>
+      <w:r>
+        <w:rPr>
+          <w:rFonts w:ascii="Consolas" w:hAnsi="Consolas" w:cs="Consolas"/>
+          <w:color w:val="000000"/>
+          <w:sz w:val="20"/>
+          <w:szCs w:val="20"/>
+        </w:rPr>
+        <w:t xml:space="preserve"> console</w:t>
+      </w:r>
+      <w:r>
+        <w:rPr>
+          <w:rFonts w:ascii="Consolas" w:hAnsi="Consolas" w:cs="Consolas"/>
+          <w:color w:val="999999"/>
+          <w:sz w:val="20"/>
+          <w:szCs w:val="20"/>
+        </w:rPr>
+        <w:t>.</w:t>
+      </w:r>
+      <w:r>
+        <w:rPr>
+          <w:rFonts w:ascii="Consolas" w:hAnsi="Consolas" w:cs="Consolas"/>
+          <w:color w:val="B29762"/>
+          <w:sz w:val="20"/>
+          <w:szCs w:val="20"/>
+        </w:rPr>
+        <w:t>log</w:t>
+      </w:r>
+      <w:r>
+        <w:rPr>
+          <w:rFonts w:ascii="Consolas" w:hAnsi="Consolas" w:cs="Consolas"/>
+          <w:color w:val="999999"/>
+          <w:sz w:val="20"/>
+          <w:szCs w:val="20"/>
+        </w:rPr>
+        <w:t>(</w:t>
+      </w:r>
+      <w:r>
+        <w:rPr>
+          <w:rFonts w:ascii="Consolas" w:hAnsi="Consolas" w:cs="Consolas"/>
+          <w:color w:val="669900"/>
+          <w:sz w:val="20"/>
+          <w:szCs w:val="20"/>
+        </w:rPr>
+        <w:t>'up'</w:t>
+      </w:r>
+      <w:r>
+        <w:rPr>
+          <w:rFonts w:ascii="Consolas" w:hAnsi="Consolas" w:cs="Consolas"/>
+          <w:color w:val="999999"/>
+          <w:sz w:val="20"/>
+          <w:szCs w:val="20"/>
+        </w:rPr>
+        <w:t>)</w:t>
+      </w:r>
+      <w:r>
+        <w:rPr>
+          <w:rFonts w:ascii="Consolas" w:hAnsi="Consolas" w:cs="Consolas"/>
+          <w:color w:val="000000"/>
+          <w:sz w:val="20"/>
+          <w:szCs w:val="20"/>
+        </w:rPr>
+        <w:t xml:space="preserve"> </w:t>
+      </w:r>
+      <w:r>
+        <w:rPr>
+          <w:rFonts w:ascii="Consolas" w:hAnsi="Consolas" w:cs="Consolas"/>
+          <w:color w:val="999999"/>
+          <w:sz w:val="20"/>
+          <w:szCs w:val="20"/>
+        </w:rPr>
+        <w:t>);</w:t>
+      </w:r>
+    </w:p>
+    <w:p>
+      <w:pPr>
+        <w:pStyle w:val="sc-fzxfnd"/>
+        <w:spacing w:before="0" w:beforeAutospacing="0" w:after="0" w:afterAutospacing="0"/>
+        <w:ind w:right="245"/>
+        <w:rPr>
+          <w:rFonts w:asciiTheme="minorHAnsi" w:hAnsiTheme="minorHAnsi" w:cstheme="minorHAnsi"/>
+          <w:color w:val="222222"/>
+          <w:sz w:val="21"/>
+          <w:szCs w:val="21"/>
+        </w:rPr>
+      </w:pPr>
+    </w:p>
+    <w:p>
+      <w:pPr>
+        <w:pStyle w:val="sc-fzxfnd"/>
+        <w:spacing w:before="0" w:beforeAutospacing="0" w:after="0" w:afterAutospacing="0"/>
+        <w:ind w:right="245"/>
+        <w:rPr>
+          <w:rFonts w:asciiTheme="minorHAnsi" w:hAnsiTheme="minorHAnsi" w:cstheme="minorHAnsi"/>
+          <w:color w:val="222222"/>
+          <w:sz w:val="21"/>
+          <w:szCs w:val="21"/>
+        </w:rPr>
+      </w:pPr>
+      <w:r>
+        <w:rPr>
+          <w:rFonts w:asciiTheme="minorHAnsi" w:hAnsiTheme="minorHAnsi" w:cstheme="minorHAnsi"/>
+          <w:color w:val="222222"/>
+          <w:sz w:val="21"/>
+          <w:szCs w:val="21"/>
+        </w:rPr>
+        <w:t>‘</w:t>
+      </w:r>
+      <w:r>
+        <w:rPr>
+          <w:rFonts w:asciiTheme="minorHAnsi" w:hAnsiTheme="minorHAnsi" w:cstheme="minorHAnsi"/>
+          <w:color w:val="222222"/>
+          <w:sz w:val="21"/>
+          <w:szCs w:val="21"/>
+        </w:rPr>
+        <w:t>—</w:t>
+      </w:r>
+      <w:proofErr w:type="spellStart"/>
+      <w:r>
+        <w:rPr>
+          <w:rFonts w:asciiTheme="minorHAnsi" w:hAnsiTheme="minorHAnsi" w:cstheme="minorHAnsi"/>
+          <w:color w:val="222222"/>
+          <w:sz w:val="21"/>
+          <w:szCs w:val="21"/>
+        </w:rPr>
+        <w:t>dbclick</w:t>
+      </w:r>
+      <w:proofErr w:type="spellEnd"/>
+      <w:r>
+        <w:rPr>
+          <w:rFonts w:asciiTheme="minorHAnsi" w:hAnsiTheme="minorHAnsi" w:cstheme="minorHAnsi"/>
+          <w:color w:val="222222"/>
+          <w:sz w:val="21"/>
+          <w:szCs w:val="21"/>
+        </w:rPr>
+        <w:t>-double click</w:t>
+      </w:r>
+    </w:p>
+    <w:p>
+      <w:pPr>
+        <w:pStyle w:val="sc-fzxfnd"/>
+        <w:spacing w:before="0" w:beforeAutospacing="0" w:after="0" w:afterAutospacing="0"/>
+        <w:ind w:right="245"/>
+        <w:rPr>
+          <w:rFonts w:asciiTheme="minorHAnsi" w:hAnsiTheme="minorHAnsi" w:cstheme="minorHAnsi"/>
+          <w:color w:val="222222"/>
+          <w:sz w:val="21"/>
+          <w:szCs w:val="21"/>
+        </w:rPr>
+      </w:pPr>
+      <w:r>
+        <w:rPr>
+          <w:rFonts w:asciiTheme="minorHAnsi" w:hAnsiTheme="minorHAnsi" w:cstheme="minorHAnsi"/>
+          <w:color w:val="222222"/>
+          <w:sz w:val="21"/>
+          <w:szCs w:val="21"/>
+        </w:rPr>
+        <w:t xml:space="preserve">--mouseover—when </w:t>
+      </w:r>
+      <w:proofErr w:type="spellStart"/>
+      <w:r>
+        <w:rPr>
+          <w:rFonts w:asciiTheme="minorHAnsi" w:hAnsiTheme="minorHAnsi" w:cstheme="minorHAnsi"/>
+          <w:color w:val="222222"/>
+          <w:sz w:val="21"/>
+          <w:szCs w:val="21"/>
+        </w:rPr>
+        <w:t>poiner</w:t>
+      </w:r>
+      <w:proofErr w:type="spellEnd"/>
+      <w:r>
+        <w:rPr>
+          <w:rFonts w:asciiTheme="minorHAnsi" w:hAnsiTheme="minorHAnsi" w:cstheme="minorHAnsi"/>
+          <w:color w:val="222222"/>
+          <w:sz w:val="21"/>
+          <w:szCs w:val="21"/>
+        </w:rPr>
+        <w:t xml:space="preserve"> is placed on element.</w:t>
+      </w:r>
+    </w:p>
+    <w:p>
+      <w:pPr>
+        <w:pStyle w:val="sc-fzxfnd"/>
+        <w:spacing w:before="0" w:beforeAutospacing="0" w:after="0" w:afterAutospacing="0"/>
+        <w:ind w:right="245"/>
+        <w:rPr>
+          <w:rFonts w:asciiTheme="minorHAnsi" w:hAnsiTheme="minorHAnsi" w:cstheme="minorHAnsi"/>
+          <w:color w:val="222222"/>
+          <w:sz w:val="21"/>
+          <w:szCs w:val="21"/>
+        </w:rPr>
+      </w:pPr>
+      <w:r>
+        <w:rPr>
+          <w:rFonts w:asciiTheme="minorHAnsi" w:hAnsiTheme="minorHAnsi" w:cstheme="minorHAnsi"/>
+          <w:color w:val="222222"/>
+          <w:sz w:val="21"/>
+          <w:szCs w:val="21"/>
+        </w:rPr>
+        <w:t>--</w:t>
+      </w:r>
+      <w:proofErr w:type="spellStart"/>
+      <w:r>
+        <w:rPr>
+          <w:rFonts w:asciiTheme="minorHAnsi" w:hAnsiTheme="minorHAnsi" w:cstheme="minorHAnsi"/>
+          <w:color w:val="222222"/>
+          <w:sz w:val="21"/>
+          <w:szCs w:val="21"/>
+        </w:rPr>
+        <w:t>mouseout</w:t>
+      </w:r>
+      <w:proofErr w:type="spellEnd"/>
+      <w:r>
+        <w:rPr>
+          <w:rFonts w:asciiTheme="minorHAnsi" w:hAnsiTheme="minorHAnsi" w:cstheme="minorHAnsi"/>
+          <w:color w:val="222222"/>
+          <w:sz w:val="21"/>
+          <w:szCs w:val="21"/>
+        </w:rPr>
+        <w:t>-when pointer moves away</w:t>
+      </w:r>
+    </w:p>
+    <w:p>
+      <w:pPr>
+        <w:pStyle w:val="sc-fzxfnd"/>
+        <w:spacing w:before="0" w:beforeAutospacing="0" w:after="0" w:afterAutospacing="0"/>
+        <w:ind w:right="245"/>
+        <w:rPr>
+          <w:rFonts w:asciiTheme="minorHAnsi" w:hAnsiTheme="minorHAnsi" w:cstheme="minorHAnsi"/>
+          <w:color w:val="222222"/>
+          <w:sz w:val="21"/>
+          <w:szCs w:val="21"/>
+        </w:rPr>
+      </w:pPr>
+    </w:p>
+    <w:p>
+      <w:pPr>
+        <w:pStyle w:val="sc-fzxfnd"/>
+        <w:spacing w:before="0" w:beforeAutospacing="0" w:after="0" w:afterAutospacing="0"/>
+        <w:ind w:right="245"/>
+        <w:rPr>
+          <w:rFonts w:asciiTheme="minorHAnsi" w:hAnsiTheme="minorHAnsi" w:cstheme="minorHAnsi"/>
+          <w:color w:val="222222"/>
+          <w:sz w:val="21"/>
+          <w:szCs w:val="21"/>
+        </w:rPr>
+      </w:pPr>
+      <w:r>
+        <w:rPr>
+          <w:rFonts w:asciiTheme="minorHAnsi" w:hAnsiTheme="minorHAnsi" w:cstheme="minorHAnsi"/>
+          <w:color w:val="222222"/>
+          <w:sz w:val="21"/>
+          <w:szCs w:val="21"/>
+        </w:rPr>
+        <w:t>Keyboard events</w:t>
+      </w:r>
+    </w:p>
+    <w:p>
+      <w:pPr>
+        <w:pStyle w:val="sc-fzxfnd"/>
+        <w:spacing w:before="0" w:beforeAutospacing="0" w:after="0" w:afterAutospacing="0"/>
+        <w:ind w:right="245"/>
+        <w:rPr>
+          <w:rFonts w:asciiTheme="minorHAnsi" w:hAnsiTheme="minorHAnsi" w:cstheme="minorHAnsi"/>
+          <w:color w:val="222222"/>
+          <w:sz w:val="21"/>
+          <w:szCs w:val="21"/>
+        </w:rPr>
+      </w:pPr>
+      <w:r>
+        <w:rPr>
+          <w:rFonts w:asciiTheme="minorHAnsi" w:hAnsiTheme="minorHAnsi" w:cstheme="minorHAnsi"/>
+          <w:color w:val="222222"/>
+          <w:sz w:val="21"/>
+          <w:szCs w:val="21"/>
+        </w:rPr>
+        <w:t>--</w:t>
+      </w:r>
+      <w:proofErr w:type="spellStart"/>
+      <w:r>
+        <w:rPr>
+          <w:rFonts w:asciiTheme="minorHAnsi" w:hAnsiTheme="minorHAnsi" w:cstheme="minorHAnsi"/>
+          <w:color w:val="222222"/>
+          <w:sz w:val="21"/>
+          <w:szCs w:val="21"/>
+        </w:rPr>
+        <w:t>keydown</w:t>
+      </w:r>
+      <w:proofErr w:type="spellEnd"/>
+      <w:r>
+        <w:rPr>
+          <w:rFonts w:asciiTheme="minorHAnsi" w:hAnsiTheme="minorHAnsi" w:cstheme="minorHAnsi"/>
+          <w:color w:val="222222"/>
+          <w:sz w:val="21"/>
+          <w:szCs w:val="21"/>
+        </w:rPr>
+        <w:t>—when key is pressed</w:t>
+      </w:r>
+    </w:p>
+    <w:p>
+      <w:pPr>
+        <w:pStyle w:val="sc-fzxfnd"/>
+        <w:spacing w:before="0" w:beforeAutospacing="0" w:after="0" w:afterAutospacing="0"/>
+        <w:ind w:right="245"/>
+        <w:rPr>
+          <w:rFonts w:asciiTheme="minorHAnsi" w:hAnsiTheme="minorHAnsi" w:cstheme="minorHAnsi"/>
+          <w:color w:val="222222"/>
+          <w:sz w:val="21"/>
+          <w:szCs w:val="21"/>
+        </w:rPr>
+      </w:pPr>
+      <w:r>
+        <w:rPr>
+          <w:rFonts w:asciiTheme="minorHAnsi" w:hAnsiTheme="minorHAnsi" w:cstheme="minorHAnsi"/>
+          <w:color w:val="222222"/>
+          <w:sz w:val="21"/>
+          <w:szCs w:val="21"/>
+        </w:rPr>
+        <w:t xml:space="preserve">--keypress—after </w:t>
+      </w:r>
+      <w:proofErr w:type="spellStart"/>
+      <w:r>
+        <w:rPr>
+          <w:rFonts w:asciiTheme="minorHAnsi" w:hAnsiTheme="minorHAnsi" w:cstheme="minorHAnsi"/>
+          <w:color w:val="222222"/>
+          <w:sz w:val="21"/>
+          <w:szCs w:val="21"/>
+        </w:rPr>
+        <w:t>keydown</w:t>
+      </w:r>
+      <w:proofErr w:type="spellEnd"/>
+      <w:r>
+        <w:rPr>
+          <w:rFonts w:asciiTheme="minorHAnsi" w:hAnsiTheme="minorHAnsi" w:cstheme="minorHAnsi"/>
+          <w:color w:val="222222"/>
+          <w:sz w:val="21"/>
+          <w:szCs w:val="21"/>
+        </w:rPr>
+        <w:t xml:space="preserve"> and before </w:t>
+      </w:r>
+      <w:proofErr w:type="spellStart"/>
+      <w:r>
+        <w:rPr>
+          <w:rFonts w:asciiTheme="minorHAnsi" w:hAnsiTheme="minorHAnsi" w:cstheme="minorHAnsi"/>
+          <w:color w:val="222222"/>
+          <w:sz w:val="21"/>
+          <w:szCs w:val="21"/>
+        </w:rPr>
+        <w:t>keyup</w:t>
+      </w:r>
+      <w:proofErr w:type="spellEnd"/>
+    </w:p>
+    <w:p>
+      <w:pPr>
+        <w:pStyle w:val="sc-fzxfnd"/>
+        <w:spacing w:before="0" w:beforeAutospacing="0" w:after="0" w:afterAutospacing="0"/>
+        <w:ind w:right="245"/>
+        <w:rPr>
+          <w:rFonts w:asciiTheme="minorHAnsi" w:hAnsiTheme="minorHAnsi" w:cstheme="minorHAnsi"/>
+          <w:color w:val="222222"/>
+          <w:sz w:val="21"/>
+          <w:szCs w:val="21"/>
+        </w:rPr>
+      </w:pPr>
+      <w:r>
+        <w:rPr>
+          <w:rFonts w:asciiTheme="minorHAnsi" w:hAnsiTheme="minorHAnsi" w:cstheme="minorHAnsi"/>
+          <w:color w:val="222222"/>
+          <w:sz w:val="21"/>
+          <w:szCs w:val="21"/>
+        </w:rPr>
+        <w:t>--</w:t>
+      </w:r>
+      <w:proofErr w:type="spellStart"/>
+      <w:r>
+        <w:rPr>
+          <w:rFonts w:asciiTheme="minorHAnsi" w:hAnsiTheme="minorHAnsi" w:cstheme="minorHAnsi"/>
+          <w:color w:val="222222"/>
+          <w:sz w:val="21"/>
+          <w:szCs w:val="21"/>
+        </w:rPr>
+        <w:t>keyup</w:t>
+      </w:r>
+      <w:proofErr w:type="spellEnd"/>
+      <w:r>
+        <w:rPr>
+          <w:rFonts w:asciiTheme="minorHAnsi" w:hAnsiTheme="minorHAnsi" w:cstheme="minorHAnsi"/>
+          <w:color w:val="222222"/>
+          <w:sz w:val="21"/>
+          <w:szCs w:val="21"/>
+        </w:rPr>
+        <w:t>—when key is released</w:t>
+      </w:r>
+    </w:p>
+    <w:p>
+      <w:pPr>
+        <w:pStyle w:val="sc-fzxfnd"/>
+        <w:spacing w:before="0" w:beforeAutospacing="0" w:after="0" w:afterAutospacing="0"/>
+        <w:ind w:right="245"/>
+        <w:rPr>
+          <w:rFonts w:asciiTheme="minorHAnsi" w:hAnsiTheme="minorHAnsi" w:cstheme="minorHAnsi"/>
+          <w:color w:val="222222"/>
+          <w:sz w:val="21"/>
+          <w:szCs w:val="21"/>
+        </w:rPr>
+      </w:pPr>
+    </w:p>
+    <w:p>
+      <w:pPr>
+        <w:pStyle w:val="sc-fzxfnd"/>
+        <w:spacing w:before="0" w:beforeAutospacing="0" w:after="0" w:afterAutospacing="0"/>
+        <w:ind w:right="245"/>
+        <w:rPr>
+          <w:rFonts w:asciiTheme="minorHAnsi" w:hAnsiTheme="minorHAnsi" w:cstheme="minorHAnsi"/>
+          <w:color w:val="222222"/>
+          <w:sz w:val="21"/>
+          <w:szCs w:val="21"/>
+        </w:rPr>
+      </w:pPr>
+      <w:r>
+        <w:rPr>
+          <w:rFonts w:asciiTheme="minorHAnsi" w:hAnsiTheme="minorHAnsi" w:cstheme="minorHAnsi"/>
+          <w:color w:val="222222"/>
+          <w:sz w:val="21"/>
+          <w:szCs w:val="21"/>
+        </w:rPr>
+        <w:t>Modifier Keys’</w:t>
+      </w:r>
+    </w:p>
+    <w:p>
+      <w:pPr>
+        <w:pStyle w:val="sc-fzxfnd"/>
+        <w:spacing w:before="0" w:beforeAutospacing="0" w:after="0" w:afterAutospacing="0"/>
+        <w:ind w:right="245"/>
+        <w:rPr>
+          <w:rFonts w:asciiTheme="minorHAnsi" w:hAnsiTheme="minorHAnsi" w:cstheme="minorHAnsi"/>
+          <w:color w:val="222222"/>
+          <w:sz w:val="21"/>
+          <w:szCs w:val="21"/>
+        </w:rPr>
+      </w:pPr>
+      <w:r>
+        <w:rPr>
+          <w:rFonts w:asciiTheme="minorHAnsi" w:hAnsiTheme="minorHAnsi" w:cstheme="minorHAnsi"/>
+          <w:color w:val="222222"/>
+          <w:sz w:val="21"/>
+          <w:szCs w:val="21"/>
+        </w:rPr>
+        <w:t xml:space="preserve">Shift ctrl alt meta fire on </w:t>
+      </w:r>
+      <w:proofErr w:type="spellStart"/>
+      <w:r>
+        <w:rPr>
+          <w:rFonts w:asciiTheme="minorHAnsi" w:hAnsiTheme="minorHAnsi" w:cstheme="minorHAnsi"/>
+          <w:color w:val="222222"/>
+          <w:sz w:val="21"/>
+          <w:szCs w:val="21"/>
+        </w:rPr>
+        <w:t>keydown</w:t>
+      </w:r>
+      <w:proofErr w:type="spellEnd"/>
+      <w:r>
+        <w:rPr>
+          <w:rFonts w:asciiTheme="minorHAnsi" w:hAnsiTheme="minorHAnsi" w:cstheme="minorHAnsi"/>
+          <w:color w:val="222222"/>
+          <w:sz w:val="21"/>
+          <w:szCs w:val="21"/>
+        </w:rPr>
+        <w:t xml:space="preserve"> and </w:t>
+      </w:r>
+      <w:proofErr w:type="spellStart"/>
+      <w:r>
+        <w:rPr>
+          <w:rFonts w:asciiTheme="minorHAnsi" w:hAnsiTheme="minorHAnsi" w:cstheme="minorHAnsi"/>
+          <w:color w:val="222222"/>
+          <w:sz w:val="21"/>
+          <w:szCs w:val="21"/>
+        </w:rPr>
+        <w:t>keyup</w:t>
+      </w:r>
+      <w:proofErr w:type="spellEnd"/>
+    </w:p>
+    <w:p>
+      <w:pPr>
+        <w:pStyle w:val="sc-fzxfnd"/>
+        <w:spacing w:before="0" w:beforeAutospacing="0" w:after="0" w:afterAutospacing="0"/>
+        <w:ind w:right="245"/>
+        <w:rPr>
+          <w:rFonts w:asciiTheme="minorHAnsi" w:hAnsiTheme="minorHAnsi" w:cstheme="minorHAnsi"/>
+          <w:color w:val="222222"/>
+          <w:sz w:val="21"/>
+          <w:szCs w:val="21"/>
+        </w:rPr>
+      </w:pPr>
+      <w:r>
+        <w:rPr>
+          <w:rFonts w:asciiTheme="minorHAnsi" w:hAnsiTheme="minorHAnsi" w:cstheme="minorHAnsi"/>
+          <w:color w:val="222222"/>
+          <w:sz w:val="21"/>
+          <w:szCs w:val="21"/>
+        </w:rPr>
+        <w:t>.key property to see which key was used.</w:t>
+      </w:r>
+    </w:p>
+    <w:p>
+      <w:pPr>
+        <w:pStyle w:val="sc-fzxfnd"/>
+        <w:spacing w:before="0" w:beforeAutospacing="0" w:after="0" w:afterAutospacing="0"/>
+        <w:ind w:right="245"/>
+        <w:rPr>
+          <w:rFonts w:asciiTheme="minorHAnsi" w:hAnsiTheme="minorHAnsi" w:cstheme="minorHAnsi"/>
+          <w:color w:val="222222"/>
+          <w:sz w:val="21"/>
+          <w:szCs w:val="21"/>
+        </w:rPr>
+      </w:pPr>
+      <w:proofErr w:type="gramStart"/>
+      <w:r>
+        <w:rPr>
+          <w:rFonts w:asciiTheme="minorHAnsi" w:hAnsiTheme="minorHAnsi" w:cstheme="minorHAnsi"/>
+          <w:color w:val="222222"/>
+          <w:sz w:val="21"/>
+          <w:szCs w:val="21"/>
+        </w:rPr>
+        <w:t>.</w:t>
+      </w:r>
+      <w:proofErr w:type="spellStart"/>
+      <w:r>
+        <w:rPr>
+          <w:rFonts w:asciiTheme="minorHAnsi" w:hAnsiTheme="minorHAnsi" w:cstheme="minorHAnsi"/>
+          <w:color w:val="222222"/>
+          <w:sz w:val="21"/>
+          <w:szCs w:val="21"/>
+        </w:rPr>
+        <w:t>shiftKey</w:t>
+      </w:r>
+      <w:proofErr w:type="spellEnd"/>
+      <w:proofErr w:type="gramEnd"/>
+      <w:r>
+        <w:rPr>
+          <w:rFonts w:asciiTheme="minorHAnsi" w:hAnsiTheme="minorHAnsi" w:cstheme="minorHAnsi"/>
+          <w:color w:val="222222"/>
+          <w:sz w:val="21"/>
+          <w:szCs w:val="21"/>
+        </w:rPr>
+        <w:t xml:space="preserve"> .</w:t>
+      </w:r>
+      <w:proofErr w:type="spellStart"/>
+      <w:r>
+        <w:rPr>
+          <w:rFonts w:asciiTheme="minorHAnsi" w:hAnsiTheme="minorHAnsi" w:cstheme="minorHAnsi"/>
+          <w:color w:val="222222"/>
+          <w:sz w:val="21"/>
+          <w:szCs w:val="21"/>
+        </w:rPr>
+        <w:t>ctrlKey</w:t>
+      </w:r>
+      <w:proofErr w:type="spellEnd"/>
+      <w:r>
+        <w:rPr>
+          <w:rFonts w:asciiTheme="minorHAnsi" w:hAnsiTheme="minorHAnsi" w:cstheme="minorHAnsi"/>
+          <w:color w:val="222222"/>
+          <w:sz w:val="21"/>
+          <w:szCs w:val="21"/>
+        </w:rPr>
+        <w:t xml:space="preserve">, etc.  will give a </w:t>
+      </w:r>
+      <w:proofErr w:type="spellStart"/>
+      <w:r>
+        <w:rPr>
+          <w:rFonts w:asciiTheme="minorHAnsi" w:hAnsiTheme="minorHAnsi" w:cstheme="minorHAnsi"/>
+          <w:color w:val="222222"/>
+          <w:sz w:val="21"/>
+          <w:szCs w:val="21"/>
+        </w:rPr>
+        <w:t>ture</w:t>
+      </w:r>
+      <w:proofErr w:type="spellEnd"/>
+      <w:r>
+        <w:rPr>
+          <w:rFonts w:asciiTheme="minorHAnsi" w:hAnsiTheme="minorHAnsi" w:cstheme="minorHAnsi"/>
+          <w:color w:val="222222"/>
+          <w:sz w:val="21"/>
+          <w:szCs w:val="21"/>
+        </w:rPr>
+        <w:t xml:space="preserve"> statement if that </w:t>
+      </w:r>
+      <w:proofErr w:type="gramStart"/>
+      <w:r>
+        <w:rPr>
+          <w:rFonts w:asciiTheme="minorHAnsi" w:hAnsiTheme="minorHAnsi" w:cstheme="minorHAnsi"/>
+          <w:color w:val="222222"/>
+          <w:sz w:val="21"/>
+          <w:szCs w:val="21"/>
+        </w:rPr>
+        <w:t>particular key</w:t>
+      </w:r>
+      <w:proofErr w:type="gramEnd"/>
+      <w:r>
+        <w:rPr>
+          <w:rFonts w:asciiTheme="minorHAnsi" w:hAnsiTheme="minorHAnsi" w:cstheme="minorHAnsi"/>
+          <w:color w:val="222222"/>
+          <w:sz w:val="21"/>
+          <w:szCs w:val="21"/>
+        </w:rPr>
+        <w:t xml:space="preserve"> was held down.</w:t>
+      </w:r>
+    </w:p>
+    <w:p>
+      <w:pPr>
+        <w:shd w:val="clear" w:color="auto" w:fill="F5F2F0"/>
+        <w:tabs>
+          <w:tab w:val="left" w:pos="916"/>
+          <w:tab w:val="left" w:pos="1832"/>
+          <w:tab w:val="left" w:pos="2748"/>
+          <w:tab w:val="left" w:pos="3664"/>
+          <w:tab w:val="left" w:pos="4580"/>
+          <w:tab w:val="left" w:pos="5496"/>
+          <w:tab w:val="left" w:pos="6412"/>
+          <w:tab w:val="left" w:pos="7328"/>
+          <w:tab w:val="left" w:pos="8244"/>
+          <w:tab w:val="left" w:pos="9160"/>
+          <w:tab w:val="left" w:pos="10076"/>
+          <w:tab w:val="left" w:pos="10992"/>
+          <w:tab w:val="left" w:pos="11908"/>
+          <w:tab w:val="left" w:pos="12824"/>
+          <w:tab w:val="left" w:pos="13740"/>
+          <w:tab w:val="left" w:pos="14656"/>
+        </w:tabs>
+        <w:rPr>
+          <w:rFonts w:ascii="Consolas" w:hAnsi="Consolas" w:cs="Consolas"/>
+          <w:color w:val="000000"/>
+          <w:sz w:val="20"/>
+          <w:szCs w:val="20"/>
+        </w:rPr>
+      </w:pPr>
+      <w:proofErr w:type="spellStart"/>
+      <w:proofErr w:type="gramStart"/>
+      <w:r>
+        <w:rPr>
+          <w:rFonts w:ascii="Consolas" w:hAnsi="Consolas" w:cs="Consolas"/>
+          <w:color w:val="B29762"/>
+          <w:sz w:val="20"/>
+          <w:szCs w:val="20"/>
+        </w:rPr>
+        <w:t>addEventListener</w:t>
+      </w:r>
+      <w:proofErr w:type="spellEnd"/>
+      <w:r>
+        <w:rPr>
+          <w:rFonts w:ascii="Consolas" w:hAnsi="Consolas" w:cs="Consolas"/>
+          <w:color w:val="999999"/>
+          <w:sz w:val="20"/>
+          <w:szCs w:val="20"/>
+        </w:rPr>
+        <w:t>(</w:t>
+      </w:r>
+      <w:proofErr w:type="gramEnd"/>
+      <w:r>
+        <w:rPr>
+          <w:rFonts w:ascii="Consolas" w:hAnsi="Consolas" w:cs="Consolas"/>
+          <w:color w:val="669900"/>
+          <w:sz w:val="20"/>
+          <w:szCs w:val="20"/>
+        </w:rPr>
+        <w:t>'</w:t>
+      </w:r>
+      <w:proofErr w:type="spellStart"/>
+      <w:r>
+        <w:rPr>
+          <w:rFonts w:ascii="Consolas" w:hAnsi="Consolas" w:cs="Consolas"/>
+          <w:color w:val="669900"/>
+          <w:sz w:val="20"/>
+          <w:szCs w:val="20"/>
+        </w:rPr>
+        <w:t>keydown</w:t>
+      </w:r>
+      <w:proofErr w:type="spellEnd"/>
+      <w:r>
+        <w:rPr>
+          <w:rFonts w:ascii="Consolas" w:hAnsi="Consolas" w:cs="Consolas"/>
+          <w:color w:val="669900"/>
+          <w:sz w:val="20"/>
+          <w:szCs w:val="20"/>
+        </w:rPr>
+        <w:t>'</w:t>
+      </w:r>
+      <w:r>
+        <w:rPr>
+          <w:rFonts w:ascii="Consolas" w:hAnsi="Consolas" w:cs="Consolas"/>
+          <w:color w:val="999999"/>
+          <w:sz w:val="20"/>
+          <w:szCs w:val="20"/>
+        </w:rPr>
+        <w:t>,</w:t>
+      </w:r>
+      <w:r>
+        <w:rPr>
+          <w:rFonts w:ascii="Consolas" w:hAnsi="Consolas" w:cs="Consolas"/>
+          <w:color w:val="000000"/>
+          <w:sz w:val="20"/>
+          <w:szCs w:val="20"/>
+        </w:rPr>
+        <w:t xml:space="preserve"> </w:t>
+      </w:r>
+      <w:r>
+        <w:rPr>
+          <w:rFonts w:ascii="Consolas" w:hAnsi="Consolas" w:cs="Consolas"/>
+          <w:color w:val="999999"/>
+          <w:sz w:val="20"/>
+          <w:szCs w:val="20"/>
+        </w:rPr>
+        <w:t>(</w:t>
+      </w:r>
+      <w:r>
+        <w:rPr>
+          <w:rFonts w:ascii="Consolas" w:hAnsi="Consolas" w:cs="Consolas"/>
+          <w:color w:val="000000"/>
+          <w:sz w:val="20"/>
+          <w:szCs w:val="20"/>
+        </w:rPr>
+        <w:t>event</w:t>
+      </w:r>
+      <w:r>
+        <w:rPr>
+          <w:rFonts w:ascii="Consolas" w:hAnsi="Consolas" w:cs="Consolas"/>
+          <w:color w:val="999999"/>
+          <w:sz w:val="20"/>
+          <w:szCs w:val="20"/>
+        </w:rPr>
+        <w:t>)</w:t>
+      </w:r>
+      <w:r>
+        <w:rPr>
+          <w:rFonts w:ascii="Consolas" w:hAnsi="Consolas" w:cs="Consolas"/>
+          <w:color w:val="000000"/>
+          <w:sz w:val="20"/>
+          <w:szCs w:val="20"/>
+        </w:rPr>
+        <w:t xml:space="preserve"> </w:t>
+      </w:r>
+      <w:r>
+        <w:rPr>
+          <w:rFonts w:ascii="Consolas" w:hAnsi="Consolas" w:cs="Consolas"/>
+          <w:color w:val="063289"/>
+          <w:sz w:val="20"/>
+          <w:szCs w:val="20"/>
+        </w:rPr>
+        <w:t>=&gt;</w:t>
+      </w:r>
+      <w:r>
+        <w:rPr>
+          <w:rFonts w:ascii="Consolas" w:hAnsi="Consolas" w:cs="Consolas"/>
+          <w:color w:val="000000"/>
+          <w:sz w:val="20"/>
+          <w:szCs w:val="20"/>
+        </w:rPr>
+        <w:t xml:space="preserve"> </w:t>
+      </w:r>
+      <w:r>
+        <w:rPr>
+          <w:rFonts w:ascii="Consolas" w:hAnsi="Consolas" w:cs="Consolas"/>
+          <w:color w:val="999999"/>
+          <w:sz w:val="20"/>
+          <w:szCs w:val="20"/>
+        </w:rPr>
+        <w:t>{</w:t>
+      </w:r>
+    </w:p>
+    <w:p>
+      <w:pPr>
+        <w:shd w:val="clear" w:color="auto" w:fill="F5F2F0"/>
+        <w:tabs>
+          <w:tab w:val="left" w:pos="916"/>
+          <w:tab w:val="left" w:pos="1832"/>
+          <w:tab w:val="left" w:pos="2748"/>
+          <w:tab w:val="left" w:pos="3664"/>
+          <w:tab w:val="left" w:pos="4580"/>
+          <w:tab w:val="left" w:pos="5496"/>
+          <w:tab w:val="left" w:pos="6412"/>
+          <w:tab w:val="left" w:pos="7328"/>
+          <w:tab w:val="left" w:pos="8244"/>
+          <w:tab w:val="left" w:pos="9160"/>
+          <w:tab w:val="left" w:pos="10076"/>
+          <w:tab w:val="left" w:pos="10992"/>
+          <w:tab w:val="left" w:pos="11908"/>
+          <w:tab w:val="left" w:pos="12824"/>
+          <w:tab w:val="left" w:pos="13740"/>
+          <w:tab w:val="left" w:pos="14656"/>
+        </w:tabs>
+        <w:rPr>
+          <w:rFonts w:ascii="Consolas" w:hAnsi="Consolas" w:cs="Consolas"/>
+          <w:color w:val="000000"/>
+          <w:sz w:val="20"/>
+          <w:szCs w:val="20"/>
+        </w:rPr>
+      </w:pPr>
+      <w:r>
+        <w:rPr>
+          <w:rFonts w:ascii="Consolas" w:hAnsi="Consolas" w:cs="Consolas"/>
+          <w:color w:val="0077AA"/>
+          <w:sz w:val="20"/>
+          <w:szCs w:val="20"/>
+        </w:rPr>
+        <w:t>if</w:t>
+      </w:r>
+      <w:r>
+        <w:rPr>
+          <w:rFonts w:ascii="Consolas" w:hAnsi="Consolas" w:cs="Consolas"/>
+          <w:color w:val="000000"/>
+          <w:sz w:val="20"/>
+          <w:szCs w:val="20"/>
+        </w:rPr>
+        <w:t xml:space="preserve"> </w:t>
+      </w:r>
+      <w:r>
+        <w:rPr>
+          <w:rFonts w:ascii="Consolas" w:hAnsi="Consolas" w:cs="Consolas"/>
+          <w:color w:val="999999"/>
+          <w:sz w:val="20"/>
+          <w:szCs w:val="20"/>
+        </w:rPr>
+        <w:t>(</w:t>
+      </w:r>
+      <w:proofErr w:type="spellStart"/>
+      <w:r>
+        <w:rPr>
+          <w:rFonts w:ascii="Consolas" w:hAnsi="Consolas" w:cs="Consolas"/>
+          <w:color w:val="000000"/>
+          <w:sz w:val="20"/>
+          <w:szCs w:val="20"/>
+        </w:rPr>
+        <w:t>event</w:t>
+      </w:r>
+      <w:r>
+        <w:rPr>
+          <w:rFonts w:ascii="Consolas" w:hAnsi="Consolas" w:cs="Consolas"/>
+          <w:color w:val="999999"/>
+          <w:sz w:val="20"/>
+          <w:szCs w:val="20"/>
+        </w:rPr>
+        <w:t>.</w:t>
+      </w:r>
+      <w:r>
+        <w:rPr>
+          <w:rFonts w:ascii="Consolas" w:hAnsi="Consolas" w:cs="Consolas"/>
+          <w:color w:val="000000"/>
+          <w:sz w:val="20"/>
+          <w:szCs w:val="20"/>
+        </w:rPr>
+        <w:t>key</w:t>
+      </w:r>
+      <w:proofErr w:type="spellEnd"/>
+      <w:r>
+        <w:rPr>
+          <w:rFonts w:ascii="Consolas" w:hAnsi="Consolas" w:cs="Consolas"/>
+          <w:color w:val="000000"/>
+          <w:sz w:val="20"/>
+          <w:szCs w:val="20"/>
+        </w:rPr>
+        <w:t xml:space="preserve"> </w:t>
+      </w:r>
+      <w:r>
+        <w:rPr>
+          <w:rFonts w:ascii="Consolas" w:hAnsi="Consolas" w:cs="Consolas"/>
+          <w:color w:val="063289"/>
+          <w:sz w:val="20"/>
+          <w:szCs w:val="20"/>
+        </w:rPr>
+        <w:t>===</w:t>
+      </w:r>
+      <w:r>
+        <w:rPr>
+          <w:rFonts w:ascii="Consolas" w:hAnsi="Consolas" w:cs="Consolas"/>
+          <w:color w:val="000000"/>
+          <w:sz w:val="20"/>
+          <w:szCs w:val="20"/>
+        </w:rPr>
+        <w:t xml:space="preserve"> </w:t>
+      </w:r>
+      <w:r>
+        <w:rPr>
+          <w:rFonts w:ascii="Consolas" w:hAnsi="Consolas" w:cs="Consolas"/>
+          <w:color w:val="669900"/>
+          <w:sz w:val="20"/>
+          <w:szCs w:val="20"/>
+        </w:rPr>
+        <w:t>'c'</w:t>
+      </w:r>
+      <w:r>
+        <w:rPr>
+          <w:rFonts w:ascii="Consolas" w:hAnsi="Consolas" w:cs="Consolas"/>
+          <w:color w:val="000000"/>
+          <w:sz w:val="20"/>
+          <w:szCs w:val="20"/>
+        </w:rPr>
+        <w:t xml:space="preserve"> </w:t>
+      </w:r>
+      <w:r>
+        <w:rPr>
+          <w:rFonts w:ascii="Consolas" w:hAnsi="Consolas" w:cs="Consolas"/>
+          <w:color w:val="063289"/>
+          <w:sz w:val="20"/>
+          <w:szCs w:val="20"/>
+        </w:rPr>
+        <w:t>&amp;&amp;</w:t>
+      </w:r>
+      <w:r>
+        <w:rPr>
+          <w:rFonts w:ascii="Consolas" w:hAnsi="Consolas" w:cs="Consolas"/>
+          <w:color w:val="000000"/>
+          <w:sz w:val="20"/>
+          <w:szCs w:val="20"/>
+        </w:rPr>
+        <w:t xml:space="preserve"> </w:t>
+      </w:r>
+      <w:proofErr w:type="spellStart"/>
+      <w:proofErr w:type="gramStart"/>
+      <w:r>
+        <w:rPr>
+          <w:rFonts w:ascii="Consolas" w:hAnsi="Consolas" w:cs="Consolas"/>
+          <w:color w:val="000000"/>
+          <w:sz w:val="20"/>
+          <w:szCs w:val="20"/>
+        </w:rPr>
+        <w:t>event</w:t>
+      </w:r>
+      <w:r>
+        <w:rPr>
+          <w:rFonts w:ascii="Consolas" w:hAnsi="Consolas" w:cs="Consolas"/>
+          <w:color w:val="999999"/>
+          <w:sz w:val="20"/>
+          <w:szCs w:val="20"/>
+        </w:rPr>
+        <w:t>.</w:t>
+      </w:r>
+      <w:r>
+        <w:rPr>
+          <w:rFonts w:ascii="Consolas" w:hAnsi="Consolas" w:cs="Consolas"/>
+          <w:color w:val="000000"/>
+          <w:sz w:val="20"/>
+          <w:szCs w:val="20"/>
+        </w:rPr>
+        <w:t>ctrlKey</w:t>
+      </w:r>
+      <w:proofErr w:type="spellEnd"/>
+      <w:proofErr w:type="gramEnd"/>
+      <w:r>
+        <w:rPr>
+          <w:rFonts w:ascii="Consolas" w:hAnsi="Consolas" w:cs="Consolas"/>
+          <w:color w:val="999999"/>
+          <w:sz w:val="20"/>
+          <w:szCs w:val="20"/>
+        </w:rPr>
+        <w:t>)</w:t>
+      </w:r>
+      <w:r>
+        <w:rPr>
+          <w:rFonts w:ascii="Consolas" w:hAnsi="Consolas" w:cs="Consolas"/>
+          <w:color w:val="000000"/>
+          <w:sz w:val="20"/>
+          <w:szCs w:val="20"/>
+        </w:rPr>
+        <w:t xml:space="preserve"> </w:t>
+      </w:r>
+      <w:r>
+        <w:rPr>
+          <w:rFonts w:ascii="Consolas" w:hAnsi="Consolas" w:cs="Consolas"/>
+          <w:color w:val="999999"/>
+          <w:sz w:val="20"/>
+          <w:szCs w:val="20"/>
+        </w:rPr>
+        <w:t>{</w:t>
+      </w:r>
+    </w:p>
+    <w:p>
+      <w:pPr>
+        <w:shd w:val="clear" w:color="auto" w:fill="F5F2F0"/>
+        <w:tabs>
+          <w:tab w:val="left" w:pos="916"/>
+          <w:tab w:val="left" w:pos="1832"/>
+          <w:tab w:val="left" w:pos="2748"/>
+          <w:tab w:val="left" w:pos="3664"/>
+          <w:tab w:val="left" w:pos="4580"/>
+          <w:tab w:val="left" w:pos="5496"/>
+          <w:tab w:val="left" w:pos="6412"/>
+          <w:tab w:val="left" w:pos="7328"/>
+          <w:tab w:val="left" w:pos="8244"/>
+          <w:tab w:val="left" w:pos="9160"/>
+          <w:tab w:val="left" w:pos="10076"/>
+          <w:tab w:val="left" w:pos="10992"/>
+          <w:tab w:val="left" w:pos="11908"/>
+          <w:tab w:val="left" w:pos="12824"/>
+          <w:tab w:val="left" w:pos="13740"/>
+          <w:tab w:val="left" w:pos="14656"/>
+        </w:tabs>
+        <w:rPr>
+          <w:rFonts w:ascii="Consolas" w:hAnsi="Consolas" w:cs="Consolas"/>
+          <w:color w:val="000000"/>
+          <w:sz w:val="20"/>
+          <w:szCs w:val="20"/>
+        </w:rPr>
+      </w:pPr>
+      <w:r>
+        <w:rPr>
+          <w:rFonts w:ascii="Consolas" w:hAnsi="Consolas" w:cs="Consolas"/>
+          <w:color w:val="000000"/>
+          <w:sz w:val="20"/>
+          <w:szCs w:val="20"/>
+        </w:rPr>
+        <w:t xml:space="preserve">        </w:t>
+      </w:r>
+      <w:proofErr w:type="gramStart"/>
+      <w:r>
+        <w:rPr>
+          <w:rFonts w:ascii="Consolas" w:hAnsi="Consolas" w:cs="Consolas"/>
+          <w:color w:val="000000"/>
+          <w:sz w:val="20"/>
+          <w:szCs w:val="20"/>
+        </w:rPr>
+        <w:t>console</w:t>
+      </w:r>
+      <w:r>
+        <w:rPr>
+          <w:rFonts w:ascii="Consolas" w:hAnsi="Consolas" w:cs="Consolas"/>
+          <w:color w:val="999999"/>
+          <w:sz w:val="20"/>
+          <w:szCs w:val="20"/>
+        </w:rPr>
+        <w:t>.</w:t>
+      </w:r>
+      <w:r>
+        <w:rPr>
+          <w:rFonts w:ascii="Consolas" w:hAnsi="Consolas" w:cs="Consolas"/>
+          <w:color w:val="B29762"/>
+          <w:sz w:val="20"/>
+          <w:szCs w:val="20"/>
+        </w:rPr>
+        <w:t>log</w:t>
+      </w:r>
+      <w:r>
+        <w:rPr>
+          <w:rFonts w:ascii="Consolas" w:hAnsi="Consolas" w:cs="Consolas"/>
+          <w:color w:val="999999"/>
+          <w:sz w:val="20"/>
+          <w:szCs w:val="20"/>
+        </w:rPr>
+        <w:t>(</w:t>
+      </w:r>
+      <w:proofErr w:type="gramEnd"/>
+      <w:r>
+        <w:rPr>
+          <w:rFonts w:ascii="Consolas" w:hAnsi="Consolas" w:cs="Consolas"/>
+          <w:color w:val="669900"/>
+          <w:sz w:val="20"/>
+          <w:szCs w:val="20"/>
+        </w:rPr>
+        <w:t>'Action canceled!'</w:t>
+      </w:r>
+      <w:r>
+        <w:rPr>
+          <w:rFonts w:ascii="Consolas" w:hAnsi="Consolas" w:cs="Consolas"/>
+          <w:color w:val="999999"/>
+          <w:sz w:val="20"/>
+          <w:szCs w:val="20"/>
+        </w:rPr>
+        <w:t>);</w:t>
+      </w:r>
+    </w:p>
+    <w:p>
+      <w:pPr>
+        <w:shd w:val="clear" w:color="auto" w:fill="F5F2F0"/>
+        <w:tabs>
+          <w:tab w:val="left" w:pos="916"/>
+          <w:tab w:val="left" w:pos="1832"/>
+          <w:tab w:val="left" w:pos="2748"/>
+          <w:tab w:val="left" w:pos="3664"/>
+          <w:tab w:val="left" w:pos="4580"/>
+          <w:tab w:val="left" w:pos="5496"/>
+          <w:tab w:val="left" w:pos="6412"/>
+          <w:tab w:val="left" w:pos="7328"/>
+          <w:tab w:val="left" w:pos="8244"/>
+          <w:tab w:val="left" w:pos="9160"/>
+          <w:tab w:val="left" w:pos="10076"/>
+          <w:tab w:val="left" w:pos="10992"/>
+          <w:tab w:val="left" w:pos="11908"/>
+          <w:tab w:val="left" w:pos="12824"/>
+          <w:tab w:val="left" w:pos="13740"/>
+          <w:tab w:val="left" w:pos="14656"/>
+        </w:tabs>
+        <w:rPr>
+          <w:rFonts w:ascii="Consolas" w:hAnsi="Consolas" w:cs="Consolas"/>
+          <w:color w:val="000000"/>
+          <w:sz w:val="20"/>
+          <w:szCs w:val="20"/>
+        </w:rPr>
+      </w:pPr>
+      <w:r>
+        <w:rPr>
+          <w:rFonts w:ascii="Consolas" w:hAnsi="Consolas" w:cs="Consolas"/>
+          <w:color w:val="000000"/>
+          <w:sz w:val="20"/>
+          <w:szCs w:val="20"/>
+        </w:rPr>
+        <w:t xml:space="preserve">    </w:t>
+      </w:r>
+      <w:r>
+        <w:rPr>
+          <w:rFonts w:ascii="Consolas" w:hAnsi="Consolas" w:cs="Consolas"/>
+          <w:color w:val="999999"/>
+          <w:sz w:val="20"/>
+          <w:szCs w:val="20"/>
+        </w:rPr>
+        <w:t>}</w:t>
+      </w:r>
+    </w:p>
+    <w:p>
+      <w:pPr>
+        <w:shd w:val="clear" w:color="auto" w:fill="F5F2F0"/>
+        <w:tabs>
+          <w:tab w:val="left" w:pos="916"/>
+          <w:tab w:val="left" w:pos="1832"/>
+          <w:tab w:val="left" w:pos="2748"/>
+          <w:tab w:val="left" w:pos="3664"/>
+          <w:tab w:val="left" w:pos="4580"/>
+          <w:tab w:val="left" w:pos="5496"/>
+          <w:tab w:val="left" w:pos="6412"/>
+          <w:tab w:val="left" w:pos="7328"/>
+          <w:tab w:val="left" w:pos="8244"/>
+          <w:tab w:val="left" w:pos="9160"/>
+          <w:tab w:val="left" w:pos="10076"/>
+          <w:tab w:val="left" w:pos="10992"/>
+          <w:tab w:val="left" w:pos="11908"/>
+          <w:tab w:val="left" w:pos="12824"/>
+          <w:tab w:val="left" w:pos="13740"/>
+          <w:tab w:val="left" w:pos="14656"/>
+        </w:tabs>
+        <w:rPr>
+          <w:rFonts w:ascii="Consolas" w:hAnsi="Consolas" w:cs="Consolas"/>
+          <w:color w:val="000000"/>
+          <w:sz w:val="20"/>
+          <w:szCs w:val="20"/>
+        </w:rPr>
+      </w:pPr>
+      <w:r>
+        <w:rPr>
+          <w:rFonts w:ascii="Consolas" w:hAnsi="Consolas" w:cs="Consolas"/>
+          <w:color w:val="999999"/>
+          <w:sz w:val="20"/>
+          <w:szCs w:val="20"/>
+        </w:rPr>
+        <w:t>});</w:t>
+      </w:r>
+    </w:p>
+    <w:p>
+      <w:pPr>
+        <w:pStyle w:val="sc-fzxfnd"/>
+        <w:spacing w:before="0" w:beforeAutospacing="0" w:after="0" w:afterAutospacing="0"/>
+        <w:ind w:right="245"/>
+        <w:rPr>
+          <w:rFonts w:asciiTheme="minorHAnsi" w:hAnsiTheme="minorHAnsi" w:cstheme="minorHAnsi"/>
+          <w:color w:val="222222"/>
+          <w:sz w:val="21"/>
+          <w:szCs w:val="21"/>
+        </w:rPr>
+      </w:pPr>
+    </w:p>
+    <w:p>
+      <w:pPr>
+        <w:pStyle w:val="sc-fzxfnd"/>
+        <w:spacing w:before="0" w:beforeAutospacing="0" w:after="0" w:afterAutospacing="0"/>
+        <w:ind w:right="245"/>
+        <w:rPr>
+          <w:rFonts w:asciiTheme="minorHAnsi" w:hAnsiTheme="minorHAnsi" w:cstheme="minorHAnsi"/>
+          <w:color w:val="222222"/>
+          <w:sz w:val="21"/>
+          <w:szCs w:val="21"/>
+        </w:rPr>
+      </w:pPr>
+    </w:p>
+    <w:p>
+      <w:pPr>
+        <w:pStyle w:val="sc-fzxfnd"/>
+        <w:spacing w:before="0" w:beforeAutospacing="0" w:after="0" w:afterAutospacing="0"/>
+        <w:ind w:right="245"/>
+        <w:rPr>
+          <w:rFonts w:asciiTheme="minorHAnsi" w:hAnsiTheme="minorHAnsi" w:cstheme="minorHAnsi"/>
+          <w:color w:val="222222"/>
+          <w:sz w:val="21"/>
+          <w:szCs w:val="21"/>
+        </w:rPr>
+      </w:pPr>
+      <w:r>
+        <w:rPr>
+          <w:rFonts w:asciiTheme="minorHAnsi" w:hAnsiTheme="minorHAnsi" w:cstheme="minorHAnsi"/>
+          <w:color w:val="222222"/>
+          <w:sz w:val="21"/>
+          <w:szCs w:val="21"/>
+        </w:rPr>
+        <w:t>Touch Events—used on smartphones, tablets, etc.</w:t>
+      </w:r>
+    </w:p>
+    <w:p>
+      <w:pPr>
+        <w:pStyle w:val="sc-fzxfnd"/>
+        <w:spacing w:before="0" w:beforeAutospacing="0" w:after="0" w:afterAutospacing="0"/>
+        <w:ind w:right="245"/>
+        <w:rPr>
+          <w:rFonts w:asciiTheme="minorHAnsi" w:hAnsiTheme="minorHAnsi" w:cstheme="minorHAnsi"/>
+          <w:color w:val="222222"/>
+          <w:sz w:val="21"/>
+          <w:szCs w:val="21"/>
+        </w:rPr>
+      </w:pPr>
+      <w:r>
+        <w:rPr>
+          <w:rFonts w:asciiTheme="minorHAnsi" w:hAnsiTheme="minorHAnsi" w:cstheme="minorHAnsi"/>
+          <w:color w:val="222222"/>
+          <w:sz w:val="21"/>
+          <w:szCs w:val="21"/>
+        </w:rPr>
+        <w:t>--</w:t>
+      </w:r>
+      <w:proofErr w:type="spellStart"/>
+      <w:r>
+        <w:rPr>
+          <w:rFonts w:asciiTheme="minorHAnsi" w:hAnsiTheme="minorHAnsi" w:cstheme="minorHAnsi"/>
+          <w:color w:val="222222"/>
+          <w:sz w:val="21"/>
+          <w:szCs w:val="21"/>
+        </w:rPr>
+        <w:t>touchstart</w:t>
+      </w:r>
+      <w:proofErr w:type="spellEnd"/>
+      <w:r>
+        <w:rPr>
+          <w:rFonts w:asciiTheme="minorHAnsi" w:hAnsiTheme="minorHAnsi" w:cstheme="minorHAnsi"/>
+          <w:color w:val="222222"/>
+          <w:sz w:val="21"/>
+          <w:szCs w:val="21"/>
+        </w:rPr>
+        <w:t xml:space="preserve">—when the user initially touches </w:t>
+      </w:r>
+      <w:proofErr w:type="gramStart"/>
+      <w:r>
+        <w:rPr>
+          <w:rFonts w:asciiTheme="minorHAnsi" w:hAnsiTheme="minorHAnsi" w:cstheme="minorHAnsi"/>
+          <w:color w:val="222222"/>
+          <w:sz w:val="21"/>
+          <w:szCs w:val="21"/>
+        </w:rPr>
+        <w:t>surface.—</w:t>
+      </w:r>
+      <w:proofErr w:type="gramEnd"/>
+      <w:r>
+        <w:rPr>
+          <w:rFonts w:asciiTheme="minorHAnsi" w:hAnsiTheme="minorHAnsi" w:cstheme="minorHAnsi"/>
+          <w:color w:val="222222"/>
+          <w:sz w:val="21"/>
+          <w:szCs w:val="21"/>
+        </w:rPr>
+        <w:t>use carefully</w:t>
+      </w:r>
+    </w:p>
+    <w:p>
+      <w:pPr>
+        <w:pStyle w:val="sc-fzxfnd"/>
+        <w:spacing w:before="0" w:beforeAutospacing="0" w:after="0" w:afterAutospacing="0"/>
+        <w:ind w:right="245"/>
+        <w:rPr>
+          <w:rFonts w:asciiTheme="minorHAnsi" w:hAnsiTheme="minorHAnsi" w:cstheme="minorHAnsi"/>
+          <w:color w:val="222222"/>
+          <w:sz w:val="21"/>
+          <w:szCs w:val="21"/>
+        </w:rPr>
+      </w:pPr>
+      <w:r>
+        <w:rPr>
+          <w:rFonts w:asciiTheme="minorHAnsi" w:hAnsiTheme="minorHAnsi" w:cstheme="minorHAnsi"/>
+          <w:color w:val="222222"/>
+          <w:sz w:val="21"/>
+          <w:szCs w:val="21"/>
+        </w:rPr>
+        <w:t>--</w:t>
+      </w:r>
+      <w:proofErr w:type="spellStart"/>
+      <w:r>
+        <w:rPr>
+          <w:rFonts w:asciiTheme="minorHAnsi" w:hAnsiTheme="minorHAnsi" w:cstheme="minorHAnsi"/>
+          <w:color w:val="222222"/>
+          <w:sz w:val="21"/>
+          <w:szCs w:val="21"/>
+        </w:rPr>
+        <w:t>touchend</w:t>
+      </w:r>
+      <w:proofErr w:type="spellEnd"/>
+      <w:r>
+        <w:rPr>
+          <w:rFonts w:asciiTheme="minorHAnsi" w:hAnsiTheme="minorHAnsi" w:cstheme="minorHAnsi"/>
+          <w:color w:val="222222"/>
+          <w:sz w:val="21"/>
+          <w:szCs w:val="21"/>
+        </w:rPr>
+        <w:t>—when stop touching</w:t>
+      </w:r>
+    </w:p>
+    <w:p>
+      <w:pPr>
+        <w:pStyle w:val="sc-fzxfnd"/>
+        <w:spacing w:before="0" w:beforeAutospacing="0" w:after="0" w:afterAutospacing="0"/>
+        <w:ind w:right="245"/>
+        <w:rPr>
+          <w:rFonts w:asciiTheme="minorHAnsi" w:hAnsiTheme="minorHAnsi" w:cstheme="minorHAnsi"/>
+          <w:color w:val="222222"/>
+          <w:sz w:val="21"/>
+          <w:szCs w:val="21"/>
+        </w:rPr>
+      </w:pPr>
+      <w:r>
+        <w:rPr>
+          <w:rFonts w:asciiTheme="minorHAnsi" w:hAnsiTheme="minorHAnsi" w:cstheme="minorHAnsi"/>
+          <w:color w:val="222222"/>
+          <w:sz w:val="21"/>
+          <w:szCs w:val="21"/>
+        </w:rPr>
+        <w:t>--</w:t>
+      </w:r>
+      <w:proofErr w:type="spellStart"/>
+      <w:r>
+        <w:rPr>
+          <w:rFonts w:asciiTheme="minorHAnsi" w:hAnsiTheme="minorHAnsi" w:cstheme="minorHAnsi"/>
+          <w:color w:val="222222"/>
+          <w:sz w:val="21"/>
+          <w:szCs w:val="21"/>
+        </w:rPr>
+        <w:t>touchmove</w:t>
+      </w:r>
+      <w:proofErr w:type="spellEnd"/>
+      <w:r>
+        <w:rPr>
+          <w:rFonts w:asciiTheme="minorHAnsi" w:hAnsiTheme="minorHAnsi" w:cstheme="minorHAnsi"/>
+          <w:color w:val="222222"/>
+          <w:sz w:val="21"/>
+          <w:szCs w:val="21"/>
+        </w:rPr>
+        <w:t>—after touched and moved around but without leaving.</w:t>
+      </w:r>
+    </w:p>
+    <w:p>
+      <w:pPr>
+        <w:pStyle w:val="sc-fzxfnd"/>
+        <w:spacing w:before="0" w:beforeAutospacing="0" w:after="0" w:afterAutospacing="0"/>
+        <w:ind w:right="245"/>
+        <w:rPr>
+          <w:rFonts w:asciiTheme="minorHAnsi" w:hAnsiTheme="minorHAnsi" w:cstheme="minorHAnsi"/>
+          <w:color w:val="222222"/>
+          <w:sz w:val="21"/>
+          <w:szCs w:val="21"/>
+        </w:rPr>
+      </w:pPr>
+      <w:r>
+        <w:rPr>
+          <w:rFonts w:asciiTheme="minorHAnsi" w:hAnsiTheme="minorHAnsi" w:cstheme="minorHAnsi"/>
+          <w:color w:val="222222"/>
+          <w:sz w:val="21"/>
+          <w:szCs w:val="21"/>
+        </w:rPr>
+        <w:t>--</w:t>
+      </w:r>
+      <w:proofErr w:type="spellStart"/>
+      <w:r>
+        <w:rPr>
+          <w:rFonts w:asciiTheme="minorHAnsi" w:hAnsiTheme="minorHAnsi" w:cstheme="minorHAnsi"/>
+          <w:color w:val="222222"/>
+          <w:sz w:val="21"/>
+          <w:szCs w:val="21"/>
+        </w:rPr>
+        <w:t>touchcenter</w:t>
+      </w:r>
+      <w:proofErr w:type="spellEnd"/>
+      <w:r>
+        <w:rPr>
+          <w:rFonts w:asciiTheme="minorHAnsi" w:hAnsiTheme="minorHAnsi" w:cstheme="minorHAnsi"/>
+          <w:color w:val="222222"/>
+          <w:sz w:val="21"/>
+          <w:szCs w:val="21"/>
+        </w:rPr>
+        <w:t xml:space="preserve">—when </w:t>
+      </w:r>
+      <w:r>
+        <w:rPr>
+          <w:rFonts w:asciiTheme="minorHAnsi" w:hAnsiTheme="minorHAnsi" w:cstheme="minorHAnsi"/>
+          <w:color w:val="222222"/>
+          <w:sz w:val="21"/>
+          <w:szCs w:val="21"/>
+        </w:rPr>
+        <w:t xml:space="preserve">already touched and </w:t>
+      </w:r>
+      <w:r>
+        <w:rPr>
+          <w:rFonts w:asciiTheme="minorHAnsi" w:hAnsiTheme="minorHAnsi" w:cstheme="minorHAnsi"/>
+          <w:color w:val="222222"/>
+          <w:sz w:val="21"/>
+          <w:szCs w:val="21"/>
+        </w:rPr>
+        <w:t>passes</w:t>
+      </w:r>
+      <w:r>
+        <w:rPr>
+          <w:rFonts w:asciiTheme="minorHAnsi" w:hAnsiTheme="minorHAnsi" w:cstheme="minorHAnsi"/>
+          <w:color w:val="222222"/>
+          <w:sz w:val="21"/>
+          <w:szCs w:val="21"/>
+        </w:rPr>
+        <w:t xml:space="preserve"> over the element the event listener is attached to.</w:t>
+      </w:r>
+    </w:p>
+    <w:p>
+      <w:pPr>
+        <w:pStyle w:val="sc-fzxfnd"/>
+        <w:spacing w:before="0" w:beforeAutospacing="0" w:after="0" w:afterAutospacing="0"/>
+        <w:ind w:right="245"/>
+        <w:rPr>
+          <w:rFonts w:asciiTheme="minorHAnsi" w:hAnsiTheme="minorHAnsi" w:cstheme="minorHAnsi"/>
+          <w:color w:val="222222"/>
+          <w:sz w:val="21"/>
+          <w:szCs w:val="21"/>
+        </w:rPr>
+      </w:pPr>
+      <w:r>
+        <w:rPr>
+          <w:rFonts w:asciiTheme="minorHAnsi" w:hAnsiTheme="minorHAnsi" w:cstheme="minorHAnsi"/>
+          <w:color w:val="222222"/>
+          <w:sz w:val="21"/>
+          <w:szCs w:val="21"/>
+        </w:rPr>
+        <w:t>--</w:t>
+      </w:r>
+      <w:proofErr w:type="spellStart"/>
+      <w:r>
+        <w:rPr>
+          <w:rFonts w:asciiTheme="minorHAnsi" w:hAnsiTheme="minorHAnsi" w:cstheme="minorHAnsi"/>
+          <w:color w:val="222222"/>
+          <w:sz w:val="21"/>
+          <w:szCs w:val="21"/>
+        </w:rPr>
+        <w:t>touchleave</w:t>
+      </w:r>
+      <w:proofErr w:type="spellEnd"/>
+    </w:p>
+    <w:p>
+      <w:pPr>
+        <w:pStyle w:val="sc-fzxfnd"/>
+        <w:spacing w:before="0" w:beforeAutospacing="0" w:after="0" w:afterAutospacing="0"/>
+        <w:ind w:right="245"/>
+        <w:rPr>
+          <w:rFonts w:asciiTheme="minorHAnsi" w:hAnsiTheme="minorHAnsi" w:cstheme="minorHAnsi"/>
+          <w:color w:val="222222"/>
+          <w:sz w:val="21"/>
+          <w:szCs w:val="21"/>
+        </w:rPr>
+      </w:pPr>
+      <w:r>
+        <w:rPr>
+          <w:rFonts w:asciiTheme="minorHAnsi" w:hAnsiTheme="minorHAnsi" w:cstheme="minorHAnsi"/>
+          <w:color w:val="222222"/>
+          <w:sz w:val="21"/>
+          <w:szCs w:val="21"/>
+        </w:rPr>
+        <w:t>--</w:t>
+      </w:r>
+      <w:proofErr w:type="spellStart"/>
+      <w:r>
+        <w:rPr>
+          <w:rFonts w:asciiTheme="minorHAnsi" w:hAnsiTheme="minorHAnsi" w:cstheme="minorHAnsi"/>
+          <w:color w:val="222222"/>
+          <w:sz w:val="21"/>
+          <w:szCs w:val="21"/>
+        </w:rPr>
+        <w:t>touchcancel</w:t>
+      </w:r>
+      <w:proofErr w:type="spellEnd"/>
+    </w:p>
+    <w:p>
+      <w:pPr>
+        <w:pStyle w:val="sc-fzxfnd"/>
+        <w:spacing w:before="0" w:beforeAutospacing="0" w:after="0" w:afterAutospacing="0"/>
+        <w:ind w:right="245"/>
+        <w:rPr>
+          <w:rFonts w:asciiTheme="minorHAnsi" w:hAnsiTheme="minorHAnsi" w:cstheme="minorHAnsi"/>
+          <w:color w:val="222222"/>
+          <w:sz w:val="21"/>
+          <w:szCs w:val="21"/>
+        </w:rPr>
+      </w:pPr>
+      <w:r>
+        <w:rPr>
+          <w:rFonts w:asciiTheme="minorHAnsi" w:hAnsiTheme="minorHAnsi" w:cstheme="minorHAnsi"/>
+          <w:color w:val="222222"/>
+          <w:sz w:val="21"/>
+          <w:szCs w:val="21"/>
+        </w:rPr>
+        <w:t xml:space="preserve">Swipe events are done using </w:t>
+      </w:r>
+      <w:r>
+        <w:rPr>
+          <w:rFonts w:asciiTheme="minorHAnsi" w:hAnsiTheme="minorHAnsi" w:cstheme="minorHAnsi"/>
+          <w:color w:val="222222"/>
+          <w:sz w:val="21"/>
+          <w:szCs w:val="21"/>
+        </w:rPr>
+        <w:t>a combination of event properties.</w:t>
+      </w:r>
+    </w:p>
+    <w:p>
+      <w:pPr>
+        <w:pStyle w:val="sc-fzxfnd"/>
+        <w:spacing w:before="0" w:beforeAutospacing="0" w:after="0" w:afterAutospacing="0"/>
+        <w:ind w:right="245"/>
+        <w:rPr>
+          <w:rFonts w:asciiTheme="minorHAnsi" w:hAnsiTheme="minorHAnsi" w:cstheme="minorHAnsi"/>
+          <w:color w:val="222222"/>
+          <w:sz w:val="21"/>
+          <w:szCs w:val="21"/>
+        </w:rPr>
+      </w:pPr>
+    </w:p>
+    <w:p>
+      <w:pPr>
+        <w:pStyle w:val="sc-fzxfnd"/>
+        <w:spacing w:before="0" w:beforeAutospacing="0" w:after="0" w:afterAutospacing="0"/>
+        <w:ind w:right="245"/>
+        <w:rPr>
+          <w:rFonts w:asciiTheme="minorHAnsi" w:hAnsiTheme="minorHAnsi" w:cstheme="minorHAnsi"/>
+          <w:color w:val="222222"/>
+          <w:sz w:val="21"/>
+          <w:szCs w:val="21"/>
+        </w:rPr>
+      </w:pPr>
+      <w:r>
+        <w:rPr>
+          <w:rFonts w:asciiTheme="minorHAnsi" w:hAnsiTheme="minorHAnsi" w:cstheme="minorHAnsi"/>
+          <w:color w:val="222222"/>
+          <w:sz w:val="21"/>
+          <w:szCs w:val="21"/>
+        </w:rPr>
+        <w:t>Touch Event Properties</w:t>
+      </w:r>
+    </w:p>
+    <w:p>
+      <w:pPr>
+        <w:pStyle w:val="sc-fzxfnd"/>
+        <w:spacing w:before="0" w:beforeAutospacing="0" w:after="0" w:afterAutospacing="0"/>
+        <w:ind w:right="245"/>
+        <w:rPr>
+          <w:rFonts w:asciiTheme="minorHAnsi" w:hAnsiTheme="minorHAnsi" w:cstheme="minorHAnsi"/>
+          <w:color w:val="222222"/>
+          <w:sz w:val="21"/>
+          <w:szCs w:val="21"/>
+        </w:rPr>
+      </w:pPr>
+      <w:proofErr w:type="gramStart"/>
+      <w:r>
+        <w:rPr>
+          <w:rFonts w:asciiTheme="minorHAnsi" w:hAnsiTheme="minorHAnsi" w:cstheme="minorHAnsi"/>
+          <w:color w:val="222222"/>
+          <w:sz w:val="21"/>
+          <w:szCs w:val="21"/>
+        </w:rPr>
+        <w:t>--.length</w:t>
+      </w:r>
+      <w:proofErr w:type="gramEnd"/>
+      <w:r>
+        <w:rPr>
+          <w:rFonts w:asciiTheme="minorHAnsi" w:hAnsiTheme="minorHAnsi" w:cstheme="minorHAnsi"/>
+          <w:color w:val="222222"/>
+          <w:sz w:val="21"/>
+          <w:szCs w:val="21"/>
+        </w:rPr>
+        <w:t>…</w:t>
+      </w:r>
+      <w:proofErr w:type="spellStart"/>
+      <w:r>
+        <w:rPr>
+          <w:rFonts w:asciiTheme="minorHAnsi" w:hAnsiTheme="minorHAnsi" w:cstheme="minorHAnsi"/>
+          <w:color w:val="222222"/>
+          <w:sz w:val="21"/>
+          <w:szCs w:val="21"/>
+        </w:rPr>
+        <w:t>events.touches.length</w:t>
+      </w:r>
+      <w:proofErr w:type="spellEnd"/>
+      <w:r>
+        <w:rPr>
+          <w:rFonts w:asciiTheme="minorHAnsi" w:hAnsiTheme="minorHAnsi" w:cstheme="minorHAnsi"/>
+          <w:color w:val="222222"/>
+          <w:sz w:val="21"/>
+          <w:szCs w:val="21"/>
+        </w:rPr>
+        <w:t>---how many touch points are in contact with the surfaces.</w:t>
+      </w:r>
+    </w:p>
+    <w:p>
+      <w:pPr>
+        <w:pStyle w:val="sc-fzxfnd"/>
+        <w:spacing w:before="0" w:beforeAutospacing="0" w:after="0" w:afterAutospacing="0"/>
+        <w:ind w:right="245"/>
+        <w:rPr>
+          <w:rFonts w:asciiTheme="minorHAnsi" w:hAnsiTheme="minorHAnsi" w:cstheme="minorHAnsi"/>
+          <w:color w:val="222222"/>
+          <w:sz w:val="21"/>
+          <w:szCs w:val="21"/>
+        </w:rPr>
+      </w:pPr>
+      <w:proofErr w:type="gramStart"/>
+      <w:r>
+        <w:rPr>
+          <w:rFonts w:asciiTheme="minorHAnsi" w:hAnsiTheme="minorHAnsi" w:cstheme="minorHAnsi"/>
+          <w:color w:val="222222"/>
+          <w:sz w:val="21"/>
+          <w:szCs w:val="21"/>
+        </w:rPr>
+        <w:t>.</w:t>
+      </w:r>
+      <w:proofErr w:type="spellStart"/>
+      <w:r>
+        <w:rPr>
+          <w:rFonts w:asciiTheme="minorHAnsi" w:hAnsiTheme="minorHAnsi" w:cstheme="minorHAnsi"/>
+          <w:color w:val="222222"/>
+          <w:sz w:val="21"/>
+          <w:szCs w:val="21"/>
+        </w:rPr>
+        <w:t>touch</w:t>
+      </w:r>
+      <w:proofErr w:type="gramEnd"/>
+      <w:r>
+        <w:rPr>
+          <w:rFonts w:asciiTheme="minorHAnsi" w:hAnsiTheme="minorHAnsi" w:cstheme="minorHAnsi"/>
+          <w:color w:val="222222"/>
+          <w:sz w:val="21"/>
+          <w:szCs w:val="21"/>
+        </w:rPr>
+        <w:t>.screenX</w:t>
+      </w:r>
+      <w:proofErr w:type="spellEnd"/>
+      <w:r>
+        <w:rPr>
+          <w:rFonts w:asciiTheme="minorHAnsi" w:hAnsiTheme="minorHAnsi" w:cstheme="minorHAnsi"/>
+          <w:color w:val="222222"/>
+          <w:sz w:val="21"/>
+          <w:szCs w:val="21"/>
+        </w:rPr>
+        <w:t>, .</w:t>
+      </w:r>
+      <w:proofErr w:type="spellStart"/>
+      <w:r>
+        <w:rPr>
+          <w:rFonts w:asciiTheme="minorHAnsi" w:hAnsiTheme="minorHAnsi" w:cstheme="minorHAnsi"/>
+          <w:color w:val="222222"/>
+          <w:sz w:val="21"/>
+          <w:szCs w:val="21"/>
+        </w:rPr>
+        <w:t>screenY</w:t>
+      </w:r>
+      <w:proofErr w:type="spellEnd"/>
+      <w:r>
+        <w:rPr>
+          <w:rFonts w:asciiTheme="minorHAnsi" w:hAnsiTheme="minorHAnsi" w:cstheme="minorHAnsi"/>
+          <w:color w:val="222222"/>
+          <w:sz w:val="21"/>
+          <w:szCs w:val="21"/>
+        </w:rPr>
+        <w:t>, .</w:t>
+      </w:r>
+      <w:proofErr w:type="spellStart"/>
+      <w:r>
+        <w:rPr>
+          <w:rFonts w:asciiTheme="minorHAnsi" w:hAnsiTheme="minorHAnsi" w:cstheme="minorHAnsi"/>
+          <w:color w:val="222222"/>
+          <w:sz w:val="21"/>
+          <w:szCs w:val="21"/>
+        </w:rPr>
+        <w:t>radiusX</w:t>
+      </w:r>
+      <w:proofErr w:type="spellEnd"/>
+      <w:r>
+        <w:rPr>
+          <w:rFonts w:asciiTheme="minorHAnsi" w:hAnsiTheme="minorHAnsi" w:cstheme="minorHAnsi"/>
+          <w:color w:val="222222"/>
+          <w:sz w:val="21"/>
+          <w:szCs w:val="21"/>
+        </w:rPr>
+        <w:t xml:space="preserve"> .</w:t>
+      </w:r>
+      <w:proofErr w:type="spellStart"/>
+      <w:r>
+        <w:rPr>
+          <w:rFonts w:asciiTheme="minorHAnsi" w:hAnsiTheme="minorHAnsi" w:cstheme="minorHAnsi"/>
+          <w:color w:val="222222"/>
+          <w:sz w:val="21"/>
+          <w:szCs w:val="21"/>
+        </w:rPr>
+        <w:t>radiusY</w:t>
+      </w:r>
+      <w:proofErr w:type="spellEnd"/>
+      <w:r>
+        <w:rPr>
+          <w:rFonts w:asciiTheme="minorHAnsi" w:hAnsiTheme="minorHAnsi" w:cstheme="minorHAnsi"/>
+          <w:color w:val="222222"/>
+          <w:sz w:val="21"/>
+          <w:szCs w:val="21"/>
+        </w:rPr>
+        <w:t xml:space="preserve">, </w:t>
+      </w:r>
+      <w:proofErr w:type="spellStart"/>
+      <w:r>
+        <w:rPr>
+          <w:rFonts w:asciiTheme="minorHAnsi" w:hAnsiTheme="minorHAnsi" w:cstheme="minorHAnsi"/>
+          <w:color w:val="222222"/>
+          <w:sz w:val="21"/>
+          <w:szCs w:val="21"/>
+        </w:rPr>
+        <w:t>touch.force</w:t>
+      </w:r>
+      <w:proofErr w:type="spellEnd"/>
+      <w:r>
+        <w:rPr>
+          <w:rFonts w:asciiTheme="minorHAnsi" w:hAnsiTheme="minorHAnsi" w:cstheme="minorHAnsi"/>
+          <w:color w:val="222222"/>
+          <w:sz w:val="21"/>
+          <w:szCs w:val="21"/>
+        </w:rPr>
+        <w:t xml:space="preserve">—amount of pressure between 0 and 1., </w:t>
+      </w:r>
+      <w:proofErr w:type="spellStart"/>
+      <w:r>
+        <w:rPr>
+          <w:rFonts w:asciiTheme="minorHAnsi" w:hAnsiTheme="minorHAnsi" w:cstheme="minorHAnsi"/>
+          <w:color w:val="222222"/>
+          <w:sz w:val="21"/>
+          <w:szCs w:val="21"/>
+        </w:rPr>
+        <w:t>touch.identifier</w:t>
+      </w:r>
+      <w:proofErr w:type="spellEnd"/>
+    </w:p>
+    <w:p>
+      <w:pPr>
+        <w:pStyle w:val="sc-fzxfnd"/>
+        <w:spacing w:before="0" w:beforeAutospacing="0" w:after="0" w:afterAutospacing="0"/>
+        <w:ind w:right="245"/>
+        <w:rPr>
+          <w:rFonts w:asciiTheme="minorHAnsi" w:hAnsiTheme="minorHAnsi" w:cstheme="minorHAnsi"/>
+          <w:color w:val="222222"/>
+          <w:sz w:val="21"/>
+          <w:szCs w:val="21"/>
+        </w:rPr>
+      </w:pPr>
+    </w:p>
+    <w:p>
+      <w:pPr>
+        <w:pStyle w:val="sc-fzxfnd"/>
+        <w:spacing w:before="0" w:beforeAutospacing="0" w:after="0" w:afterAutospacing="0"/>
+        <w:ind w:right="245"/>
+        <w:rPr>
+          <w:rFonts w:asciiTheme="minorHAnsi" w:hAnsiTheme="minorHAnsi" w:cstheme="minorHAnsi"/>
+          <w:color w:val="222222"/>
+          <w:sz w:val="21"/>
+          <w:szCs w:val="21"/>
+        </w:rPr>
+      </w:pPr>
       <w:r>
         <w:rPr>
           <w:rFonts w:asciiTheme="minorHAnsi" w:hAnsiTheme="minorHAnsi" w:cstheme="minorHAnsi"/>
@@ -11554,12 +14616,148 @@
           <w:szCs w:val="21"/>
         </w:rPr>
       </w:pPr>
-      <w:r>
-        <w:rPr>
-          <w:rFonts w:asciiTheme="minorHAnsi" w:hAnsiTheme="minorHAnsi" w:cstheme="minorHAnsi"/>
-          <w:color w:val="222222"/>
-          <w:sz w:val="21"/>
-          <w:szCs w:val="21"/>
+    </w:p>
+    <w:p>
+      <w:pPr>
+        <w:pStyle w:val="sc-fzxfnd"/>
+        <w:spacing w:before="0" w:beforeAutospacing="0" w:after="0" w:afterAutospacing="0"/>
+        <w:ind w:right="245"/>
+        <w:rPr>
+          <w:rFonts w:asciiTheme="minorHAnsi" w:hAnsiTheme="minorHAnsi" w:cstheme="minorHAnsi"/>
+          <w:color w:val="222222"/>
+          <w:sz w:val="21"/>
+          <w:szCs w:val="21"/>
+        </w:rPr>
+      </w:pPr>
+      <w:proofErr w:type="spellStart"/>
+      <w:proofErr w:type="gramStart"/>
+      <w:r>
+        <w:rPr>
+          <w:rFonts w:asciiTheme="minorHAnsi" w:hAnsiTheme="minorHAnsi" w:cstheme="minorHAnsi"/>
+          <w:color w:val="222222"/>
+          <w:sz w:val="21"/>
+          <w:szCs w:val="21"/>
+        </w:rPr>
+        <w:t>removeEventListener</w:t>
+      </w:r>
+      <w:proofErr w:type="spellEnd"/>
+      <w:r>
+        <w:rPr>
+          <w:rFonts w:asciiTheme="minorHAnsi" w:hAnsiTheme="minorHAnsi" w:cstheme="minorHAnsi"/>
+          <w:color w:val="222222"/>
+          <w:sz w:val="21"/>
+          <w:szCs w:val="21"/>
+        </w:rPr>
+        <w:t>(</w:t>
+      </w:r>
+      <w:proofErr w:type="gramEnd"/>
+      <w:r>
+        <w:rPr>
+          <w:rFonts w:asciiTheme="minorHAnsi" w:hAnsiTheme="minorHAnsi" w:cstheme="minorHAnsi"/>
+          <w:color w:val="222222"/>
+          <w:sz w:val="21"/>
+          <w:szCs w:val="21"/>
+        </w:rPr>
+        <w:t xml:space="preserve">)…don’t use anonymous functions with </w:t>
+      </w:r>
+      <w:proofErr w:type="spellStart"/>
+      <w:r>
+        <w:rPr>
+          <w:rFonts w:asciiTheme="minorHAnsi" w:hAnsiTheme="minorHAnsi" w:cstheme="minorHAnsi"/>
+          <w:color w:val="222222"/>
+          <w:sz w:val="21"/>
+          <w:szCs w:val="21"/>
+        </w:rPr>
+        <w:t>addEventListener</w:t>
+      </w:r>
+      <w:proofErr w:type="spellEnd"/>
+      <w:r>
+        <w:rPr>
+          <w:rFonts w:asciiTheme="minorHAnsi" w:hAnsiTheme="minorHAnsi" w:cstheme="minorHAnsi"/>
+          <w:color w:val="222222"/>
+          <w:sz w:val="21"/>
+          <w:szCs w:val="21"/>
+        </w:rPr>
+        <w:t xml:space="preserve">() and </w:t>
+      </w:r>
+      <w:proofErr w:type="spellStart"/>
+      <w:r>
+        <w:rPr>
+          <w:rFonts w:asciiTheme="minorHAnsi" w:hAnsiTheme="minorHAnsi" w:cstheme="minorHAnsi"/>
+          <w:color w:val="222222"/>
+          <w:sz w:val="21"/>
+          <w:szCs w:val="21"/>
+        </w:rPr>
+        <w:t>removeEvetnListener</w:t>
+      </w:r>
+      <w:proofErr w:type="spellEnd"/>
+      <w:r>
+        <w:rPr>
+          <w:rFonts w:asciiTheme="minorHAnsi" w:hAnsiTheme="minorHAnsi" w:cstheme="minorHAnsi"/>
+          <w:color w:val="222222"/>
+          <w:sz w:val="21"/>
+          <w:szCs w:val="21"/>
+        </w:rPr>
+        <w:t xml:space="preserve">() </w:t>
+      </w:r>
+      <w:proofErr w:type="spellStart"/>
+      <w:r>
+        <w:rPr>
+          <w:rFonts w:asciiTheme="minorHAnsi" w:hAnsiTheme="minorHAnsi" w:cstheme="minorHAnsi"/>
+          <w:color w:val="222222"/>
+          <w:sz w:val="21"/>
+          <w:szCs w:val="21"/>
+        </w:rPr>
+        <w:t>bcause</w:t>
+      </w:r>
+      <w:proofErr w:type="spellEnd"/>
+      <w:r>
+        <w:rPr>
+          <w:rFonts w:asciiTheme="minorHAnsi" w:hAnsiTheme="minorHAnsi" w:cstheme="minorHAnsi"/>
+          <w:color w:val="222222"/>
+          <w:sz w:val="21"/>
+          <w:szCs w:val="21"/>
+        </w:rPr>
+        <w:t xml:space="preserve"> you won’t be able to reference them later.</w:t>
+      </w:r>
+    </w:p>
+    <w:p>
+      <w:pPr>
+        <w:pStyle w:val="sc-fzxfnd"/>
+        <w:spacing w:before="0" w:beforeAutospacing="0" w:after="0" w:afterAutospacing="0"/>
+        <w:ind w:right="245"/>
+        <w:rPr>
+          <w:rFonts w:asciiTheme="minorHAnsi" w:hAnsiTheme="minorHAnsi" w:cstheme="minorHAnsi"/>
+          <w:color w:val="222222"/>
+          <w:sz w:val="21"/>
+          <w:szCs w:val="21"/>
+        </w:rPr>
+      </w:pPr>
+    </w:p>
+    <w:p>
+      <w:pPr>
+        <w:pStyle w:val="sc-fzxfnd"/>
+        <w:spacing w:before="0" w:beforeAutospacing="0" w:after="0" w:afterAutospacing="0"/>
+        <w:ind w:right="245"/>
+        <w:rPr>
+          <w:rFonts w:asciiTheme="minorHAnsi" w:hAnsiTheme="minorHAnsi" w:cstheme="minorHAnsi"/>
+          <w:b/>
+          <w:bCs/>
+          <w:color w:val="222222"/>
+          <w:sz w:val="21"/>
+          <w:szCs w:val="21"/>
+          <w:u w:val="single"/>
+        </w:rPr>
+      </w:pPr>
+      <w:r>
+        <w:rPr>
+          <w:rFonts w:asciiTheme="minorHAnsi" w:hAnsiTheme="minorHAnsi" w:cstheme="minorHAnsi"/>
+          <w:b/>
+          <w:bCs/>
+          <w:color w:val="222222"/>
+          <w:sz w:val="21"/>
+          <w:szCs w:val="21"/>
+          <w:u w:val="single"/>
         </w:rPr>
         <w:t>Stopping Default Behavior</w:t>
       </w:r>
@@ -11576,12 +14774,98 @@
           <w:szCs w:val="21"/>
         </w:rPr>
       </w:pPr>
-      <w:r>
-        <w:rPr>
-          <w:rFonts w:asciiTheme="minorHAnsi" w:hAnsiTheme="minorHAnsi" w:cstheme="minorHAnsi"/>
-          <w:color w:val="222222"/>
-          <w:sz w:val="21"/>
-          <w:szCs w:val="21"/>
+      <w:proofErr w:type="spellStart"/>
+      <w:proofErr w:type="gramStart"/>
+      <w:r>
+        <w:rPr>
+          <w:rFonts w:asciiTheme="minorHAnsi" w:hAnsiTheme="minorHAnsi" w:cstheme="minorHAnsi"/>
+          <w:color w:val="222222"/>
+          <w:sz w:val="21"/>
+          <w:szCs w:val="21"/>
+        </w:rPr>
+        <w:lastRenderedPageBreak/>
+        <w:t>preventDefault</w:t>
+      </w:r>
+      <w:proofErr w:type="spellEnd"/>
+      <w:r>
+        <w:rPr>
+          <w:rFonts w:asciiTheme="minorHAnsi" w:hAnsiTheme="minorHAnsi" w:cstheme="minorHAnsi"/>
+          <w:color w:val="222222"/>
+          <w:sz w:val="21"/>
+          <w:szCs w:val="21"/>
+        </w:rPr>
+        <w:t>(</w:t>
+      </w:r>
+      <w:proofErr w:type="gramEnd"/>
+      <w:r>
+        <w:rPr>
+          <w:rFonts w:asciiTheme="minorHAnsi" w:hAnsiTheme="minorHAnsi" w:cstheme="minorHAnsi"/>
+          <w:color w:val="222222"/>
+          <w:sz w:val="21"/>
+          <w:szCs w:val="21"/>
+        </w:rPr>
+        <w:t xml:space="preserve">) </w:t>
+      </w:r>
+      <w:r>
+        <w:rPr>
+          <w:rFonts w:asciiTheme="minorHAnsi" w:hAnsiTheme="minorHAnsi" w:cstheme="minorHAnsi"/>
+          <w:color w:val="222222"/>
+          <w:sz w:val="21"/>
+          <w:szCs w:val="21"/>
+        </w:rPr>
+        <w:t>…used inside a callback function to stop the default behavior.</w:t>
+      </w:r>
+    </w:p>
+    <w:p>
+      <w:pPr>
+        <w:pStyle w:val="sc-fzxfnd"/>
+        <w:spacing w:before="0" w:beforeAutospacing="0" w:after="0" w:afterAutospacing="0"/>
+        <w:ind w:right="245"/>
+        <w:rPr>
+          <w:rFonts w:asciiTheme="minorHAnsi" w:hAnsiTheme="minorHAnsi" w:cstheme="minorHAnsi"/>
+          <w:color w:val="222222"/>
+          <w:sz w:val="21"/>
+          <w:szCs w:val="21"/>
+        </w:rPr>
+      </w:pPr>
+    </w:p>
+    <w:p>
+      <w:pPr>
+        <w:pStyle w:val="sc-fzxfnd"/>
+        <w:spacing w:before="0" w:beforeAutospacing="0" w:after="0" w:afterAutospacing="0"/>
+        <w:ind w:right="245"/>
+        <w:rPr>
+          <w:rFonts w:asciiTheme="minorHAnsi" w:hAnsiTheme="minorHAnsi" w:cstheme="minorHAnsi"/>
+          <w:color w:val="222222"/>
+          <w:sz w:val="21"/>
+          <w:szCs w:val="21"/>
+        </w:rPr>
+      </w:pPr>
+    </w:p>
+    <w:p>
+      <w:pPr>
+        <w:pStyle w:val="sc-fzxfnd"/>
+        <w:spacing w:before="0" w:beforeAutospacing="0" w:after="0" w:afterAutospacing="0"/>
+        <w:ind w:right="245"/>
+        <w:rPr>
+          <w:rFonts w:asciiTheme="minorHAnsi" w:hAnsiTheme="minorHAnsi" w:cstheme="minorHAnsi"/>
+          <w:b/>
+          <w:bCs/>
+          <w:color w:val="222222"/>
+          <w:sz w:val="21"/>
+          <w:szCs w:val="21"/>
+          <w:u w:val="single"/>
+        </w:rPr>
+      </w:pPr>
+      <w:r>
+        <w:rPr>
+          <w:rFonts w:asciiTheme="minorHAnsi" w:hAnsiTheme="minorHAnsi" w:cstheme="minorHAnsi"/>
+          <w:b/>
+          <w:bCs/>
+          <w:color w:val="222222"/>
+          <w:sz w:val="21"/>
+          <w:szCs w:val="21"/>
+          <w:u w:val="single"/>
         </w:rPr>
         <w:t>Event Propagation</w:t>
       </w:r>
@@ -11598,6 +14882,529 @@
           <w:szCs w:val="21"/>
         </w:rPr>
       </w:pPr>
+    </w:p>
+    <w:p>
+      <w:pPr>
+        <w:pStyle w:val="sc-fzxfnd"/>
+        <w:spacing w:before="0" w:beforeAutospacing="0" w:after="0" w:afterAutospacing="0"/>
+        <w:ind w:right="245"/>
+        <w:rPr>
+          <w:rFonts w:asciiTheme="minorHAnsi" w:hAnsiTheme="minorHAnsi" w:cstheme="minorHAnsi"/>
+          <w:color w:val="222222"/>
+          <w:sz w:val="21"/>
+          <w:szCs w:val="21"/>
+        </w:rPr>
+      </w:pPr>
+      <w:r>
+        <w:rPr>
+          <w:rFonts w:asciiTheme="minorHAnsi" w:hAnsiTheme="minorHAnsi" w:cstheme="minorHAnsi"/>
+          <w:color w:val="222222"/>
+          <w:sz w:val="21"/>
+          <w:szCs w:val="21"/>
+        </w:rPr>
+        <w:t>When. You click on an event.  You are also engaging all the elements that it is nested inside of…the parent node, grandparent node, etc.</w:t>
+      </w:r>
+    </w:p>
+    <w:p>
+      <w:pPr>
+        <w:pStyle w:val="sc-fzxfnd"/>
+        <w:spacing w:before="0" w:beforeAutospacing="0" w:after="0" w:afterAutospacing="0"/>
+        <w:ind w:right="245"/>
+        <w:rPr>
+          <w:rFonts w:asciiTheme="minorHAnsi" w:hAnsiTheme="minorHAnsi" w:cstheme="minorHAnsi"/>
+          <w:color w:val="222222"/>
+          <w:sz w:val="21"/>
+          <w:szCs w:val="21"/>
+        </w:rPr>
+      </w:pPr>
+      <w:r>
+        <w:rPr>
+          <w:rFonts w:asciiTheme="minorHAnsi" w:hAnsiTheme="minorHAnsi" w:cstheme="minorHAnsi"/>
+          <w:color w:val="222222"/>
+          <w:sz w:val="21"/>
+          <w:szCs w:val="21"/>
+        </w:rPr>
+        <w:t>Event propagation-</w:t>
+      </w:r>
+    </w:p>
+    <w:p>
+      <w:pPr>
+        <w:pStyle w:val="sc-fzxfnd"/>
+        <w:spacing w:before="0" w:beforeAutospacing="0" w:after="0" w:afterAutospacing="0"/>
+        <w:ind w:right="245"/>
+        <w:rPr>
+          <w:rFonts w:asciiTheme="minorHAnsi" w:hAnsiTheme="minorHAnsi" w:cstheme="minorHAnsi"/>
+          <w:color w:val="222222"/>
+          <w:sz w:val="21"/>
+          <w:szCs w:val="21"/>
+        </w:rPr>
+      </w:pPr>
+      <w:r>
+        <w:rPr>
+          <w:rFonts w:asciiTheme="minorHAnsi" w:hAnsiTheme="minorHAnsi" w:cstheme="minorHAnsi"/>
+          <w:color w:val="222222"/>
+          <w:sz w:val="21"/>
+          <w:szCs w:val="21"/>
+        </w:rPr>
+        <w:t xml:space="preserve">Bubbling when the events fires on element clicked first and then bubbles up through the </w:t>
+      </w:r>
+      <w:proofErr w:type="gramStart"/>
+      <w:r>
+        <w:rPr>
+          <w:rFonts w:asciiTheme="minorHAnsi" w:hAnsiTheme="minorHAnsi" w:cstheme="minorHAnsi"/>
+          <w:color w:val="222222"/>
+          <w:sz w:val="21"/>
+          <w:szCs w:val="21"/>
+        </w:rPr>
+        <w:t>rest.—</w:t>
+      </w:r>
+      <w:proofErr w:type="gramEnd"/>
+      <w:r>
+        <w:rPr>
+          <w:rFonts w:asciiTheme="minorHAnsi" w:hAnsiTheme="minorHAnsi" w:cstheme="minorHAnsi"/>
+          <w:color w:val="222222"/>
+          <w:sz w:val="21"/>
+          <w:szCs w:val="21"/>
+        </w:rPr>
+        <w:t xml:space="preserve">default. Use </w:t>
+      </w:r>
+      <w:proofErr w:type="spellStart"/>
+      <w:proofErr w:type="gramStart"/>
+      <w:r>
+        <w:rPr>
+          <w:rFonts w:asciiTheme="minorHAnsi" w:hAnsiTheme="minorHAnsi" w:cstheme="minorHAnsi"/>
+          <w:color w:val="222222"/>
+          <w:sz w:val="21"/>
+          <w:szCs w:val="21"/>
+        </w:rPr>
+        <w:t>stopPropagation</w:t>
+      </w:r>
+      <w:proofErr w:type="spellEnd"/>
+      <w:r>
+        <w:rPr>
+          <w:rFonts w:asciiTheme="minorHAnsi" w:hAnsiTheme="minorHAnsi" w:cstheme="minorHAnsi"/>
+          <w:color w:val="222222"/>
+          <w:sz w:val="21"/>
+          <w:szCs w:val="21"/>
+        </w:rPr>
+        <w:t>(</w:t>
+      </w:r>
+      <w:proofErr w:type="gramEnd"/>
+      <w:r>
+        <w:rPr>
+          <w:rFonts w:asciiTheme="minorHAnsi" w:hAnsiTheme="minorHAnsi" w:cstheme="minorHAnsi"/>
+          <w:color w:val="222222"/>
+          <w:sz w:val="21"/>
+          <w:szCs w:val="21"/>
+        </w:rPr>
+        <w:t>) to stop the bubbling.</w:t>
+      </w:r>
+    </w:p>
+    <w:p>
+      <w:pPr>
+        <w:pStyle w:val="sc-fzxfnd"/>
+        <w:spacing w:before="0" w:beforeAutospacing="0" w:after="0" w:afterAutospacing="0"/>
+        <w:ind w:right="245"/>
+        <w:rPr>
+          <w:rFonts w:asciiTheme="minorHAnsi" w:hAnsiTheme="minorHAnsi" w:cstheme="minorHAnsi"/>
+          <w:color w:val="222222"/>
+          <w:sz w:val="21"/>
+          <w:szCs w:val="21"/>
+        </w:rPr>
+      </w:pPr>
+    </w:p>
+    <w:p>
+      <w:pPr>
+        <w:pStyle w:val="sc-fzxfnd"/>
+        <w:spacing w:before="0" w:beforeAutospacing="0" w:after="0" w:afterAutospacing="0"/>
+        <w:ind w:right="245"/>
+        <w:rPr>
+          <w:rFonts w:asciiTheme="minorHAnsi" w:hAnsiTheme="minorHAnsi" w:cstheme="minorHAnsi"/>
+          <w:color w:val="222222"/>
+          <w:sz w:val="21"/>
+          <w:szCs w:val="21"/>
+        </w:rPr>
+      </w:pPr>
+      <w:r>
+        <w:rPr>
+          <w:rFonts w:asciiTheme="minorHAnsi" w:hAnsiTheme="minorHAnsi" w:cstheme="minorHAnsi"/>
+          <w:color w:val="222222"/>
+          <w:sz w:val="21"/>
+          <w:szCs w:val="21"/>
+        </w:rPr>
+        <w:t xml:space="preserve">Capturing starts by firing on the root element until it reaches </w:t>
+      </w:r>
+      <w:proofErr w:type="spellStart"/>
+      <w:r>
+        <w:rPr>
+          <w:rFonts w:asciiTheme="minorHAnsi" w:hAnsiTheme="minorHAnsi" w:cstheme="minorHAnsi"/>
+          <w:color w:val="222222"/>
+          <w:sz w:val="21"/>
+          <w:szCs w:val="21"/>
+        </w:rPr>
+        <w:t>it’s</w:t>
+      </w:r>
+      <w:proofErr w:type="spellEnd"/>
+      <w:r>
+        <w:rPr>
+          <w:rFonts w:asciiTheme="minorHAnsi" w:hAnsiTheme="minorHAnsi" w:cstheme="minorHAnsi"/>
+          <w:color w:val="222222"/>
+          <w:sz w:val="21"/>
+          <w:szCs w:val="21"/>
+        </w:rPr>
+        <w:t xml:space="preserve"> target—</w:t>
+      </w:r>
+      <w:proofErr w:type="spellStart"/>
+      <w:proofErr w:type="gramStart"/>
+      <w:r>
+        <w:rPr>
+          <w:rFonts w:asciiTheme="minorHAnsi" w:hAnsiTheme="minorHAnsi" w:cstheme="minorHAnsi"/>
+          <w:color w:val="222222"/>
+          <w:sz w:val="21"/>
+          <w:szCs w:val="21"/>
+        </w:rPr>
+        <w:t>addEventListener</w:t>
+      </w:r>
+      <w:proofErr w:type="spellEnd"/>
+      <w:r>
+        <w:rPr>
+          <w:rFonts w:asciiTheme="minorHAnsi" w:hAnsiTheme="minorHAnsi" w:cstheme="minorHAnsi"/>
+          <w:color w:val="222222"/>
+          <w:sz w:val="21"/>
+          <w:szCs w:val="21"/>
+        </w:rPr>
+        <w:t>(</w:t>
+      </w:r>
+      <w:proofErr w:type="gramEnd"/>
+      <w:r>
+        <w:rPr>
+          <w:rFonts w:asciiTheme="minorHAnsi" w:hAnsiTheme="minorHAnsi" w:cstheme="minorHAnsi"/>
+          <w:color w:val="222222"/>
+          <w:sz w:val="21"/>
+          <w:szCs w:val="21"/>
+        </w:rPr>
+        <w:t>) has 3</w:t>
+      </w:r>
+      <w:r>
+        <w:rPr>
+          <w:rFonts w:asciiTheme="minorHAnsi" w:hAnsiTheme="minorHAnsi" w:cstheme="minorHAnsi"/>
+          <w:color w:val="222222"/>
+          <w:sz w:val="21"/>
+          <w:szCs w:val="21"/>
+          <w:vertAlign w:val="superscript"/>
+        </w:rPr>
+        <w:t>rd</w:t>
+      </w:r>
+      <w:r>
+        <w:rPr>
+          <w:rFonts w:asciiTheme="minorHAnsi" w:hAnsiTheme="minorHAnsi" w:cstheme="minorHAnsi"/>
+          <w:color w:val="222222"/>
+          <w:sz w:val="21"/>
+          <w:szCs w:val="21"/>
+        </w:rPr>
+        <w:t xml:space="preserve"> parameter…Boolean—default is false.  </w:t>
+      </w:r>
+      <w:proofErr w:type="gramStart"/>
+      <w:r>
+        <w:rPr>
+          <w:rFonts w:asciiTheme="minorHAnsi" w:hAnsiTheme="minorHAnsi" w:cstheme="minorHAnsi"/>
+          <w:color w:val="222222"/>
+          <w:sz w:val="21"/>
+          <w:szCs w:val="21"/>
+        </w:rPr>
+        <w:t>So</w:t>
+      </w:r>
+      <w:proofErr w:type="gramEnd"/>
+      <w:r>
+        <w:rPr>
+          <w:rFonts w:asciiTheme="minorHAnsi" w:hAnsiTheme="minorHAnsi" w:cstheme="minorHAnsi"/>
+          <w:color w:val="222222"/>
+          <w:sz w:val="21"/>
+          <w:szCs w:val="21"/>
+        </w:rPr>
+        <w:t xml:space="preserve"> to change that add a third parameter:</w:t>
+      </w:r>
+    </w:p>
+    <w:p>
+      <w:pPr>
+        <w:shd w:val="clear" w:color="auto" w:fill="F5F2F0"/>
+        <w:tabs>
+          <w:tab w:val="left" w:pos="916"/>
+          <w:tab w:val="left" w:pos="1832"/>
+          <w:tab w:val="left" w:pos="2748"/>
+          <w:tab w:val="left" w:pos="3664"/>
+          <w:tab w:val="left" w:pos="4580"/>
+          <w:tab w:val="left" w:pos="5496"/>
+          <w:tab w:val="left" w:pos="6412"/>
+          <w:tab w:val="left" w:pos="7328"/>
+          <w:tab w:val="left" w:pos="8244"/>
+          <w:tab w:val="left" w:pos="9160"/>
+          <w:tab w:val="left" w:pos="10076"/>
+          <w:tab w:val="left" w:pos="10992"/>
+          <w:tab w:val="left" w:pos="11908"/>
+          <w:tab w:val="left" w:pos="12824"/>
+          <w:tab w:val="left" w:pos="13740"/>
+          <w:tab w:val="left" w:pos="14656"/>
+        </w:tabs>
+        <w:rPr>
+          <w:rFonts w:ascii="Consolas" w:hAnsi="Consolas" w:cs="Consolas"/>
+          <w:color w:val="000000"/>
+          <w:sz w:val="20"/>
+          <w:szCs w:val="20"/>
+        </w:rPr>
+      </w:pPr>
+      <w:proofErr w:type="spellStart"/>
+      <w:r>
+        <w:rPr>
+          <w:rFonts w:ascii="Consolas" w:hAnsi="Consolas" w:cs="Consolas"/>
+          <w:color w:val="000000"/>
+          <w:sz w:val="20"/>
+          <w:szCs w:val="20"/>
+        </w:rPr>
+        <w:t>ulElement</w:t>
+      </w:r>
+      <w:r>
+        <w:rPr>
+          <w:rFonts w:ascii="Consolas" w:hAnsi="Consolas" w:cs="Consolas"/>
+          <w:color w:val="999999"/>
+          <w:sz w:val="20"/>
+          <w:szCs w:val="20"/>
+        </w:rPr>
+        <w:t>.</w:t>
+      </w:r>
+      <w:r>
+        <w:rPr>
+          <w:rFonts w:ascii="Consolas" w:hAnsi="Consolas" w:cs="Consolas"/>
+          <w:color w:val="B29762"/>
+          <w:sz w:val="20"/>
+          <w:szCs w:val="20"/>
+        </w:rPr>
+        <w:t>addEventListener</w:t>
+      </w:r>
+      <w:proofErr w:type="spellEnd"/>
+      <w:r>
+        <w:rPr>
+          <w:rFonts w:ascii="Consolas" w:hAnsi="Consolas" w:cs="Consolas"/>
+          <w:color w:val="999999"/>
+          <w:sz w:val="20"/>
+          <w:szCs w:val="20"/>
+        </w:rPr>
+        <w:t>(</w:t>
+      </w:r>
+      <w:r>
+        <w:rPr>
+          <w:rFonts w:ascii="Consolas" w:hAnsi="Consolas" w:cs="Consolas"/>
+          <w:color w:val="669900"/>
+          <w:sz w:val="20"/>
+          <w:szCs w:val="20"/>
+        </w:rPr>
+        <w:t>'click'</w:t>
+      </w:r>
+      <w:r>
+        <w:rPr>
+          <w:rFonts w:ascii="Consolas" w:hAnsi="Consolas" w:cs="Consolas"/>
+          <w:color w:val="999999"/>
+          <w:sz w:val="20"/>
+          <w:szCs w:val="20"/>
+        </w:rPr>
+        <w:t>,</w:t>
+      </w:r>
+      <w:r>
+        <w:rPr>
+          <w:rFonts w:ascii="Consolas" w:hAnsi="Consolas" w:cs="Consolas"/>
+          <w:color w:val="000000"/>
+          <w:sz w:val="20"/>
+          <w:szCs w:val="20"/>
+        </w:rPr>
+        <w:t xml:space="preserve"> </w:t>
+      </w:r>
+      <w:r>
+        <w:rPr>
+          <w:rFonts w:ascii="Consolas" w:hAnsi="Consolas" w:cs="Consolas"/>
+          <w:color w:val="999999"/>
+          <w:sz w:val="20"/>
+          <w:szCs w:val="20"/>
+        </w:rPr>
+        <w:t>(</w:t>
+      </w:r>
+      <w:r>
+        <w:rPr>
+          <w:rFonts w:ascii="Consolas" w:hAnsi="Consolas" w:cs="Consolas"/>
+          <w:color w:val="000000"/>
+          <w:sz w:val="20"/>
+          <w:szCs w:val="20"/>
+        </w:rPr>
+        <w:t>event</w:t>
+      </w:r>
+      <w:r>
+        <w:rPr>
+          <w:rFonts w:ascii="Consolas" w:hAnsi="Consolas" w:cs="Consolas"/>
+          <w:color w:val="999999"/>
+          <w:sz w:val="20"/>
+          <w:szCs w:val="20"/>
+        </w:rPr>
+        <w:t>)</w:t>
+      </w:r>
+      <w:r>
+        <w:rPr>
+          <w:rFonts w:ascii="Consolas" w:hAnsi="Consolas" w:cs="Consolas"/>
+          <w:color w:val="000000"/>
+          <w:sz w:val="20"/>
+          <w:szCs w:val="20"/>
+        </w:rPr>
+        <w:t xml:space="preserve"> </w:t>
+      </w:r>
+      <w:r>
+        <w:rPr>
+          <w:rFonts w:ascii="Consolas" w:hAnsi="Consolas" w:cs="Consolas"/>
+          <w:color w:val="063289"/>
+          <w:sz w:val="20"/>
+          <w:szCs w:val="20"/>
+        </w:rPr>
+        <w:t>=&gt;</w:t>
+      </w:r>
+    </w:p>
+    <w:p>
+      <w:pPr>
+        <w:shd w:val="clear" w:color="auto" w:fill="F5F2F0"/>
+        <w:tabs>
+          <w:tab w:val="left" w:pos="916"/>
+          <w:tab w:val="left" w:pos="1832"/>
+          <w:tab w:val="left" w:pos="2748"/>
+          <w:tab w:val="left" w:pos="3664"/>
+          <w:tab w:val="left" w:pos="4580"/>
+          <w:tab w:val="left" w:pos="5496"/>
+          <w:tab w:val="left" w:pos="6412"/>
+          <w:tab w:val="left" w:pos="7328"/>
+          <w:tab w:val="left" w:pos="8244"/>
+          <w:tab w:val="left" w:pos="9160"/>
+          <w:tab w:val="left" w:pos="10076"/>
+          <w:tab w:val="left" w:pos="10992"/>
+          <w:tab w:val="left" w:pos="11908"/>
+          <w:tab w:val="left" w:pos="12824"/>
+          <w:tab w:val="left" w:pos="13740"/>
+          <w:tab w:val="left" w:pos="14656"/>
+        </w:tabs>
+        <w:rPr>
+          <w:rFonts w:ascii="Consolas" w:hAnsi="Consolas" w:cs="Consolas"/>
+          <w:color w:val="000000"/>
+          <w:sz w:val="20"/>
+          <w:szCs w:val="20"/>
+        </w:rPr>
+      </w:pPr>
+      <w:proofErr w:type="gramStart"/>
+      <w:r>
+        <w:rPr>
+          <w:rFonts w:ascii="Consolas" w:hAnsi="Consolas" w:cs="Consolas"/>
+          <w:color w:val="000000"/>
+          <w:sz w:val="20"/>
+          <w:szCs w:val="20"/>
+        </w:rPr>
+        <w:t>console</w:t>
+      </w:r>
+      <w:r>
+        <w:rPr>
+          <w:rFonts w:ascii="Consolas" w:hAnsi="Consolas" w:cs="Consolas"/>
+          <w:color w:val="999999"/>
+          <w:sz w:val="20"/>
+          <w:szCs w:val="20"/>
+        </w:rPr>
+        <w:t>.</w:t>
+      </w:r>
+      <w:r>
+        <w:rPr>
+          <w:rFonts w:ascii="Consolas" w:hAnsi="Consolas" w:cs="Consolas"/>
+          <w:color w:val="B29762"/>
+          <w:sz w:val="20"/>
+          <w:szCs w:val="20"/>
+        </w:rPr>
+        <w:t>log</w:t>
+      </w:r>
+      <w:r>
+        <w:rPr>
+          <w:rFonts w:ascii="Consolas" w:hAnsi="Consolas" w:cs="Consolas"/>
+          <w:color w:val="999999"/>
+          <w:sz w:val="20"/>
+          <w:szCs w:val="20"/>
+        </w:rPr>
+        <w:t>(</w:t>
+      </w:r>
+      <w:proofErr w:type="gramEnd"/>
+      <w:r>
+        <w:rPr>
+          <w:rFonts w:ascii="Consolas" w:hAnsi="Consolas" w:cs="Consolas"/>
+          <w:color w:val="669900"/>
+          <w:sz w:val="20"/>
+          <w:szCs w:val="20"/>
+        </w:rPr>
+        <w:t>'Clicked on ul'</w:t>
+      </w:r>
+      <w:r>
+        <w:rPr>
+          <w:rFonts w:ascii="Consolas" w:hAnsi="Consolas" w:cs="Consolas"/>
+          <w:color w:val="999999"/>
+          <w:sz w:val="20"/>
+          <w:szCs w:val="20"/>
+        </w:rPr>
+        <w:t>),</w:t>
+      </w:r>
+      <w:r>
+        <w:rPr>
+          <w:rFonts w:ascii="Consolas" w:hAnsi="Consolas" w:cs="Consolas"/>
+          <w:color w:val="728FCB"/>
+          <w:sz w:val="20"/>
+          <w:szCs w:val="20"/>
+        </w:rPr>
+        <w:t>true</w:t>
+      </w:r>
+      <w:r>
+        <w:rPr>
+          <w:rFonts w:ascii="Consolas" w:hAnsi="Consolas" w:cs="Consolas"/>
+          <w:color w:val="999999"/>
+          <w:sz w:val="20"/>
+          <w:szCs w:val="20"/>
+        </w:rPr>
+        <w:t>);</w:t>
+      </w:r>
+    </w:p>
+    <w:p>
+      <w:pPr>
+        <w:pStyle w:val="sc-fzxfnd"/>
+        <w:spacing w:before="0" w:beforeAutospacing="0" w:after="0" w:afterAutospacing="0"/>
+        <w:ind w:right="245"/>
+        <w:rPr>
+          <w:rFonts w:asciiTheme="minorHAnsi" w:hAnsiTheme="minorHAnsi" w:cstheme="minorHAnsi"/>
+          <w:color w:val="222222"/>
+          <w:sz w:val="21"/>
+          <w:szCs w:val="21"/>
+        </w:rPr>
+      </w:pPr>
+    </w:p>
+    <w:p>
+      <w:pPr>
+        <w:pStyle w:val="sc-fzxfnd"/>
+        <w:spacing w:before="0" w:beforeAutospacing="0" w:after="0" w:afterAutospacing="0"/>
+        <w:ind w:right="245"/>
+        <w:rPr>
+          <w:rFonts w:asciiTheme="minorHAnsi" w:hAnsiTheme="minorHAnsi" w:cstheme="minorHAnsi"/>
+          <w:color w:val="222222"/>
+          <w:sz w:val="21"/>
+          <w:szCs w:val="21"/>
+        </w:rPr>
+      </w:pPr>
+    </w:p>
+    <w:p>
+      <w:pPr>
+        <w:pStyle w:val="sc-fzxfnd"/>
+        <w:spacing w:before="0" w:beforeAutospacing="0" w:after="0" w:afterAutospacing="0"/>
+        <w:ind w:right="245"/>
+        <w:rPr>
+          <w:rFonts w:asciiTheme="minorHAnsi" w:hAnsiTheme="minorHAnsi" w:cstheme="minorHAnsi"/>
+          <w:color w:val="222222"/>
+          <w:sz w:val="21"/>
+          <w:szCs w:val="21"/>
+        </w:rPr>
+      </w:pPr>
       <w:r>
         <w:rPr>
           <w:rFonts w:asciiTheme="minorHAnsi" w:hAnsiTheme="minorHAnsi" w:cstheme="minorHAnsi"/>
@@ -11656,15 +15463,108 @@
       <w:pPr>
         <w:rPr>
           <w:rFonts w:asciiTheme="minorHAnsi" w:hAnsiTheme="minorHAnsi" w:cstheme="minorHAnsi"/>
-        </w:rPr>
-      </w:pPr>
-    </w:p>
-    <w:p>
-      <w:pPr>
-        <w:rPr>
-          <w:rFonts w:asciiTheme="minorHAnsi" w:hAnsiTheme="minorHAnsi" w:cstheme="minorHAnsi"/>
-        </w:rPr>
-      </w:pPr>
+          <w:sz w:val="21"/>
+          <w:szCs w:val="21"/>
+        </w:rPr>
+      </w:pPr>
+    </w:p>
+    <w:p>
+      <w:pPr>
+        <w:rPr>
+          <w:rFonts w:asciiTheme="minorHAnsi" w:hAnsiTheme="minorHAnsi" w:cstheme="minorHAnsi"/>
+          <w:sz w:val="21"/>
+          <w:szCs w:val="21"/>
+        </w:rPr>
+      </w:pPr>
+    </w:p>
+    <w:p>
+      <w:pPr>
+        <w:rPr>
+          <w:rFonts w:asciiTheme="minorHAnsi" w:hAnsiTheme="minorHAnsi" w:cstheme="minorHAnsi"/>
+          <w:sz w:val="21"/>
+          <w:szCs w:val="21"/>
+        </w:rPr>
+      </w:pPr>
+      <w:r>
+        <w:rPr>
+          <w:rFonts w:asciiTheme="minorHAnsi" w:hAnsiTheme="minorHAnsi" w:cstheme="minorHAnsi"/>
+          <w:sz w:val="21"/>
+          <w:szCs w:val="21"/>
+          <w:highlight w:val="yellow"/>
+        </w:rPr>
+        <w:t xml:space="preserve">What is the difference between an “array” and an list in an </w:t>
+      </w:r>
+      <w:proofErr w:type="gramStart"/>
+      <w:r>
+        <w:rPr>
+          <w:rFonts w:asciiTheme="minorHAnsi" w:hAnsiTheme="minorHAnsi" w:cstheme="minorHAnsi"/>
+          <w:sz w:val="21"/>
+          <w:szCs w:val="21"/>
+          <w:highlight w:val="yellow"/>
+        </w:rPr>
+        <w:t>object.</w:t>
+      </w:r>
+      <w:proofErr w:type="gramEnd"/>
+    </w:p>
+    <w:p>
+      <w:pPr>
+        <w:rPr>
+          <w:rFonts w:asciiTheme="minorHAnsi" w:hAnsiTheme="minorHAnsi" w:cstheme="minorHAnsi"/>
+          <w:sz w:val="21"/>
+          <w:szCs w:val="21"/>
+        </w:rPr>
+      </w:pPr>
+    </w:p>
+    <w:p>
+      <w:pPr>
+        <w:rPr>
+          <w:rFonts w:asciiTheme="minorHAnsi" w:hAnsiTheme="minorHAnsi" w:cstheme="minorHAnsi"/>
+          <w:sz w:val="21"/>
+          <w:szCs w:val="21"/>
+        </w:rPr>
+      </w:pPr>
+      <w:proofErr w:type="gramStart"/>
+      <w:r>
+        <w:rPr>
+          <w:rFonts w:asciiTheme="minorHAnsi" w:hAnsiTheme="minorHAnsi" w:cstheme="minorHAnsi"/>
+          <w:sz w:val="21"/>
+          <w:szCs w:val="21"/>
+          <w:highlight w:val="yellow"/>
+        </w:rPr>
+        <w:t>.</w:t>
+      </w:r>
+      <w:proofErr w:type="spellStart"/>
+      <w:r>
+        <w:rPr>
+          <w:rFonts w:asciiTheme="minorHAnsi" w:hAnsiTheme="minorHAnsi" w:cstheme="minorHAnsi"/>
+          <w:sz w:val="21"/>
+          <w:szCs w:val="21"/>
+          <w:highlight w:val="yellow"/>
+        </w:rPr>
+        <w:t>innerText</w:t>
+      </w:r>
+      <w:proofErr w:type="spellEnd"/>
+      <w:proofErr w:type="gramEnd"/>
+      <w:r>
+        <w:rPr>
+          <w:rFonts w:asciiTheme="minorHAnsi" w:hAnsiTheme="minorHAnsi" w:cstheme="minorHAnsi"/>
+          <w:sz w:val="21"/>
+          <w:szCs w:val="21"/>
+          <w:highlight w:val="yellow"/>
+        </w:rPr>
+        <w:t xml:space="preserve"> vs .</w:t>
+      </w:r>
+      <w:proofErr w:type="spellStart"/>
+      <w:r>
+        <w:rPr>
+          <w:rFonts w:asciiTheme="minorHAnsi" w:hAnsiTheme="minorHAnsi" w:cstheme="minorHAnsi"/>
+          <w:sz w:val="21"/>
+          <w:szCs w:val="21"/>
+          <w:highlight w:val="yellow"/>
+        </w:rPr>
+        <w:t>createNodeText</w:t>
+      </w:r>
+      <w:proofErr w:type="spellEnd"/>
     </w:p>
     <w:p>
       <w:pPr>
@@ -11675,10 +15575,311 @@
     </w:p>
     <w:p>
       <w:pPr>
-        <w:rPr>
-          <w:rFonts w:cstheme="minorHAnsi"/>
-        </w:rPr>
-      </w:pPr>
+        <w:autoSpaceDE w:val="0"/>
+        <w:autoSpaceDN w:val="0"/>
+        <w:adjustRightInd w:val="0"/>
+        <w:spacing w:line="360" w:lineRule="atLeast"/>
+        <w:rPr>
+          <w:rFonts w:asciiTheme="minorHAnsi" w:eastAsiaTheme="minorHAnsi" w:hAnsiTheme="minorHAnsi" w:cstheme="minorHAnsi"/>
+          <w:color w:val="000000" w:themeColor="text1"/>
+        </w:rPr>
+      </w:pPr>
+      <w:r>
+        <w:rPr>
+          <w:rFonts w:asciiTheme="minorHAnsi" w:eastAsiaTheme="minorHAnsi" w:hAnsiTheme="minorHAnsi" w:cstheme="minorHAnsi"/>
+          <w:color w:val="000000" w:themeColor="text1"/>
+        </w:rPr>
+        <w:t>Questions:</w:t>
+      </w:r>
+    </w:p>
+    <w:p>
+      <w:pPr>
+        <w:autoSpaceDE w:val="0"/>
+        <w:autoSpaceDN w:val="0"/>
+        <w:adjustRightInd w:val="0"/>
+        <w:spacing w:line="360" w:lineRule="atLeast"/>
+        <w:rPr>
+          <w:rFonts w:asciiTheme="minorHAnsi" w:eastAsiaTheme="minorHAnsi" w:hAnsiTheme="minorHAnsi" w:cstheme="minorHAnsi"/>
+          <w:color w:val="000000" w:themeColor="text1"/>
+        </w:rPr>
+      </w:pPr>
+    </w:p>
+    <w:p>
+      <w:pPr>
+        <w:autoSpaceDE w:val="0"/>
+        <w:autoSpaceDN w:val="0"/>
+        <w:adjustRightInd w:val="0"/>
+        <w:spacing w:line="360" w:lineRule="atLeast"/>
+        <w:rPr>
+          <w:rFonts w:asciiTheme="minorHAnsi" w:eastAsiaTheme="minorHAnsi" w:hAnsiTheme="minorHAnsi" w:cstheme="minorHAnsi"/>
+          <w:color w:val="000000" w:themeColor="text1"/>
+        </w:rPr>
+      </w:pPr>
+      <w:r>
+        <w:rPr>
+          <w:rFonts w:asciiTheme="minorHAnsi" w:eastAsiaTheme="minorHAnsi" w:hAnsiTheme="minorHAnsi" w:cstheme="minorHAnsi"/>
+          <w:color w:val="000000" w:themeColor="text1"/>
+        </w:rPr>
+        <w:t xml:space="preserve">When is better to </w:t>
+      </w:r>
+      <w:proofErr w:type="gramStart"/>
+      <w:r>
+        <w:rPr>
+          <w:rFonts w:asciiTheme="minorHAnsi" w:eastAsiaTheme="minorHAnsi" w:hAnsiTheme="minorHAnsi" w:cstheme="minorHAnsi"/>
+          <w:color w:val="000000" w:themeColor="text1"/>
+        </w:rPr>
+        <w:t>use .</w:t>
+      </w:r>
+      <w:proofErr w:type="spellStart"/>
+      <w:r>
+        <w:rPr>
+          <w:rFonts w:asciiTheme="minorHAnsi" w:eastAsiaTheme="minorHAnsi" w:hAnsiTheme="minorHAnsi" w:cstheme="minorHAnsi"/>
+          <w:color w:val="000000" w:themeColor="text1"/>
+        </w:rPr>
+        <w:t>innerText</w:t>
+      </w:r>
+      <w:proofErr w:type="spellEnd"/>
+      <w:proofErr w:type="gramEnd"/>
+      <w:r>
+        <w:rPr>
+          <w:rFonts w:asciiTheme="minorHAnsi" w:eastAsiaTheme="minorHAnsi" w:hAnsiTheme="minorHAnsi" w:cstheme="minorHAnsi"/>
+          <w:color w:val="000000" w:themeColor="text1"/>
+        </w:rPr>
+        <w:t xml:space="preserve"> or .</w:t>
+      </w:r>
+      <w:proofErr w:type="spellStart"/>
+      <w:r>
+        <w:rPr>
+          <w:rFonts w:asciiTheme="minorHAnsi" w:eastAsiaTheme="minorHAnsi" w:hAnsiTheme="minorHAnsi" w:cstheme="minorHAnsi"/>
+          <w:color w:val="000000" w:themeColor="text1"/>
+        </w:rPr>
+        <w:t>createNodeText</w:t>
+      </w:r>
+      <w:proofErr w:type="spellEnd"/>
+      <w:r>
+        <w:rPr>
+          <w:rFonts w:asciiTheme="minorHAnsi" w:eastAsiaTheme="minorHAnsi" w:hAnsiTheme="minorHAnsi" w:cstheme="minorHAnsi"/>
+          <w:color w:val="000000" w:themeColor="text1"/>
+        </w:rPr>
+        <w:t>?</w:t>
+      </w:r>
+    </w:p>
+    <w:p>
+      <w:pPr>
+        <w:autoSpaceDE w:val="0"/>
+        <w:autoSpaceDN w:val="0"/>
+        <w:adjustRightInd w:val="0"/>
+        <w:spacing w:line="360" w:lineRule="atLeast"/>
+        <w:rPr>
+          <w:rFonts w:asciiTheme="minorHAnsi" w:eastAsiaTheme="minorHAnsi" w:hAnsiTheme="minorHAnsi" w:cstheme="minorHAnsi"/>
+          <w:color w:val="000000" w:themeColor="text1"/>
+        </w:rPr>
+      </w:pPr>
+      <w:r>
+        <w:rPr>
+          <w:rFonts w:asciiTheme="minorHAnsi" w:eastAsiaTheme="minorHAnsi" w:hAnsiTheme="minorHAnsi" w:cstheme="minorHAnsi"/>
+          <w:color w:val="000000" w:themeColor="text1"/>
+        </w:rPr>
+        <w:t xml:space="preserve">            </w:t>
+      </w:r>
+    </w:p>
+    <w:p>
+      <w:pPr>
+        <w:autoSpaceDE w:val="0"/>
+        <w:autoSpaceDN w:val="0"/>
+        <w:adjustRightInd w:val="0"/>
+        <w:spacing w:line="360" w:lineRule="atLeast"/>
+        <w:rPr>
+          <w:rFonts w:asciiTheme="minorHAnsi" w:eastAsiaTheme="minorHAnsi" w:hAnsiTheme="minorHAnsi" w:cstheme="minorHAnsi"/>
+          <w:color w:val="000000" w:themeColor="text1"/>
+        </w:rPr>
+      </w:pPr>
+      <w:r>
+        <w:rPr>
+          <w:rFonts w:asciiTheme="minorHAnsi" w:eastAsiaTheme="minorHAnsi" w:hAnsiTheme="minorHAnsi" w:cstheme="minorHAnsi"/>
+          <w:color w:val="000000" w:themeColor="text1"/>
+        </w:rPr>
+        <w:t>You can change CSS inside an element, what is required to change the actual file?</w:t>
+      </w:r>
+    </w:p>
+    <w:p>
+      <w:pPr>
+        <w:autoSpaceDE w:val="0"/>
+        <w:autoSpaceDN w:val="0"/>
+        <w:adjustRightInd w:val="0"/>
+        <w:spacing w:line="360" w:lineRule="atLeast"/>
+        <w:rPr>
+          <w:rFonts w:asciiTheme="minorHAnsi" w:eastAsiaTheme="minorHAnsi" w:hAnsiTheme="minorHAnsi" w:cstheme="minorHAnsi"/>
+          <w:color w:val="000000" w:themeColor="text1"/>
+        </w:rPr>
+      </w:pPr>
+    </w:p>
+    <w:p>
+      <w:pPr>
+        <w:autoSpaceDE w:val="0"/>
+        <w:autoSpaceDN w:val="0"/>
+        <w:adjustRightInd w:val="0"/>
+        <w:spacing w:line="360" w:lineRule="atLeast"/>
+        <w:rPr>
+          <w:rFonts w:asciiTheme="minorHAnsi" w:eastAsiaTheme="minorHAnsi" w:hAnsiTheme="minorHAnsi" w:cstheme="minorHAnsi"/>
+          <w:color w:val="000000" w:themeColor="text1"/>
+        </w:rPr>
+      </w:pPr>
+      <w:r>
+        <w:rPr>
+          <w:rFonts w:asciiTheme="minorHAnsi" w:eastAsiaTheme="minorHAnsi" w:hAnsiTheme="minorHAnsi" w:cstheme="minorHAnsi"/>
+          <w:color w:val="000000" w:themeColor="text1"/>
+        </w:rPr>
+        <w:t xml:space="preserve">It seems that the </w:t>
+      </w:r>
+      <w:proofErr w:type="spellStart"/>
+      <w:r>
+        <w:rPr>
+          <w:rFonts w:asciiTheme="minorHAnsi" w:eastAsiaTheme="minorHAnsi" w:hAnsiTheme="minorHAnsi" w:cstheme="minorHAnsi"/>
+          <w:color w:val="000000" w:themeColor="text1"/>
+        </w:rPr>
+        <w:t>forEach</w:t>
+      </w:r>
+      <w:proofErr w:type="spellEnd"/>
+      <w:r>
+        <w:rPr>
+          <w:rFonts w:asciiTheme="minorHAnsi" w:eastAsiaTheme="minorHAnsi" w:hAnsiTheme="minorHAnsi" w:cstheme="minorHAnsi"/>
+          <w:color w:val="000000" w:themeColor="text1"/>
+        </w:rPr>
+        <w:t xml:space="preserve"> can be used for the same purposes as "for...of</w:t>
+      </w:r>
+      <w:proofErr w:type="gramStart"/>
+      <w:r>
+        <w:rPr>
+          <w:rFonts w:asciiTheme="minorHAnsi" w:eastAsiaTheme="minorHAnsi" w:hAnsiTheme="minorHAnsi" w:cstheme="minorHAnsi"/>
+          <w:color w:val="000000" w:themeColor="text1"/>
+        </w:rPr>
+        <w:t xml:space="preserve">"  </w:t>
+      </w:r>
+      <w:proofErr w:type="spellStart"/>
+      <w:r>
+        <w:rPr>
+          <w:rFonts w:asciiTheme="minorHAnsi" w:eastAsiaTheme="minorHAnsi" w:hAnsiTheme="minorHAnsi" w:cstheme="minorHAnsi"/>
+          <w:color w:val="000000" w:themeColor="text1"/>
+        </w:rPr>
+        <w:t>loop</w:t>
+      </w:r>
+      <w:proofErr w:type="gramEnd"/>
+      <w:r>
+        <w:rPr>
+          <w:rFonts w:asciiTheme="minorHAnsi" w:eastAsiaTheme="minorHAnsi" w:hAnsiTheme="minorHAnsi" w:cstheme="minorHAnsi"/>
+          <w:color w:val="000000" w:themeColor="text1"/>
+        </w:rPr>
+        <w:t>,is</w:t>
+      </w:r>
+      <w:proofErr w:type="spellEnd"/>
+      <w:r>
+        <w:rPr>
+          <w:rFonts w:asciiTheme="minorHAnsi" w:eastAsiaTheme="minorHAnsi" w:hAnsiTheme="minorHAnsi" w:cstheme="minorHAnsi"/>
+          <w:color w:val="000000" w:themeColor="text1"/>
+        </w:rPr>
+        <w:t xml:space="preserve"> that correct?</w:t>
+      </w:r>
+    </w:p>
+    <w:p>
+      <w:pPr>
+        <w:autoSpaceDE w:val="0"/>
+        <w:autoSpaceDN w:val="0"/>
+        <w:adjustRightInd w:val="0"/>
+        <w:spacing w:line="360" w:lineRule="atLeast"/>
+        <w:rPr>
+          <w:rFonts w:asciiTheme="minorHAnsi" w:eastAsiaTheme="minorHAnsi" w:hAnsiTheme="minorHAnsi" w:cstheme="minorHAnsi"/>
+          <w:color w:val="000000" w:themeColor="text1"/>
+        </w:rPr>
+      </w:pPr>
+      <w:r>
+        <w:rPr>
+          <w:rFonts w:asciiTheme="minorHAnsi" w:eastAsiaTheme="minorHAnsi" w:hAnsiTheme="minorHAnsi" w:cstheme="minorHAnsi"/>
+          <w:color w:val="000000" w:themeColor="text1"/>
+        </w:rPr>
+        <w:t xml:space="preserve">            </w:t>
+      </w:r>
+    </w:p>
+    <w:p>
+      <w:pPr>
+        <w:autoSpaceDE w:val="0"/>
+        <w:autoSpaceDN w:val="0"/>
+        <w:adjustRightInd w:val="0"/>
+        <w:spacing w:line="360" w:lineRule="atLeast"/>
+        <w:rPr>
+          <w:rFonts w:asciiTheme="minorHAnsi" w:eastAsiaTheme="minorHAnsi" w:hAnsiTheme="minorHAnsi" w:cstheme="minorHAnsi"/>
+          <w:color w:val="000000" w:themeColor="text1"/>
+        </w:rPr>
+      </w:pPr>
+      <w:r>
+        <w:rPr>
+          <w:rFonts w:asciiTheme="minorHAnsi" w:eastAsiaTheme="minorHAnsi" w:hAnsiTheme="minorHAnsi" w:cstheme="minorHAnsi"/>
+          <w:color w:val="000000" w:themeColor="text1"/>
+        </w:rPr>
+        <w:t>I appear to be getting an error in the "</w:t>
+      </w:r>
+      <w:proofErr w:type="spellStart"/>
+      <w:proofErr w:type="gramStart"/>
+      <w:r>
+        <w:rPr>
+          <w:rFonts w:asciiTheme="minorHAnsi" w:eastAsiaTheme="minorHAnsi" w:hAnsiTheme="minorHAnsi" w:cstheme="minorHAnsi"/>
+          <w:color w:val="000000" w:themeColor="text1"/>
+        </w:rPr>
+        <w:t>view.hide</w:t>
+      </w:r>
+      <w:proofErr w:type="spellEnd"/>
+      <w:proofErr w:type="gramEnd"/>
+      <w:r>
+        <w:rPr>
+          <w:rFonts w:asciiTheme="minorHAnsi" w:eastAsiaTheme="minorHAnsi" w:hAnsiTheme="minorHAnsi" w:cstheme="minorHAnsi"/>
+          <w:color w:val="000000" w:themeColor="text1"/>
+        </w:rPr>
+        <w:t>" function, or at least it is no</w:t>
+      </w:r>
+      <w:r>
+        <w:rPr>
+          <w:rFonts w:asciiTheme="minorHAnsi" w:eastAsiaTheme="minorHAnsi" w:hAnsiTheme="minorHAnsi" w:cstheme="minorHAnsi"/>
+          <w:color w:val="000000" w:themeColor="text1"/>
+        </w:rPr>
+        <w:t xml:space="preserve">t </w:t>
+      </w:r>
+      <w:r>
+        <w:rPr>
+          <w:rFonts w:asciiTheme="minorHAnsi" w:eastAsiaTheme="minorHAnsi" w:hAnsiTheme="minorHAnsi" w:cstheme="minorHAnsi"/>
+          <w:color w:val="000000" w:themeColor="text1"/>
+        </w:rPr>
+        <w:t xml:space="preserve">working on the start button.  Since I copied and pasted </w:t>
+      </w:r>
+      <w:proofErr w:type="gramStart"/>
+      <w:r>
+        <w:rPr>
+          <w:rFonts w:asciiTheme="minorHAnsi" w:eastAsiaTheme="minorHAnsi" w:hAnsiTheme="minorHAnsi" w:cstheme="minorHAnsi"/>
+          <w:color w:val="000000" w:themeColor="text1"/>
+        </w:rPr>
+        <w:t>it, and</w:t>
+      </w:r>
+      <w:proofErr w:type="gramEnd"/>
+      <w:r>
+        <w:rPr>
+          <w:rFonts w:asciiTheme="minorHAnsi" w:eastAsiaTheme="minorHAnsi" w:hAnsiTheme="minorHAnsi" w:cstheme="minorHAnsi"/>
+          <w:color w:val="000000" w:themeColor="text1"/>
+        </w:rPr>
+        <w:t xml:space="preserve"> spent quite a bit of time</w:t>
+      </w:r>
+      <w:r>
+        <w:rPr>
+          <w:rFonts w:asciiTheme="minorHAnsi" w:eastAsiaTheme="minorHAnsi" w:hAnsiTheme="minorHAnsi" w:cstheme="minorHAnsi"/>
+          <w:color w:val="000000" w:themeColor="text1"/>
+        </w:rPr>
+        <w:t xml:space="preserve"> </w:t>
+      </w:r>
+      <w:r>
+        <w:rPr>
+          <w:rFonts w:asciiTheme="minorHAnsi" w:eastAsiaTheme="minorHAnsi" w:hAnsiTheme="minorHAnsi" w:cstheme="minorHAnsi"/>
+          <w:color w:val="000000" w:themeColor="text1"/>
+        </w:rPr>
+        <w:t>trying to debug it, I am still not sure what is wrong.</w:t>
+      </w:r>
     </w:p>
     <w:p>
       <w:pPr>
@@ -12527,7 +16728,7 @@
   <w:style w:type="paragraph" w:default="1" w:styleId="Normal">
     <w:name w:val="Normal"/>
     <w:qFormat/>
-    <w:rsid w:val="008A7332"/>
+    <w:rsid w:val="003F292E"/>
     <w:rPr>
       <w:rFonts w:ascii="Times New Roman" w:eastAsia="Times New Roman" w:hAnsi="Times New Roman" w:cs="Times New Roman"/>
     </w:rPr>

</xml_diff>